<commit_message>
Tambah catatan Array dan String
</commit_message>
<xml_diff>
--- a/Catatan Pembelajaran Java.docx
+++ b/Catatan Pembelajaran Java.docx
@@ -25,6 +25,588 @@
     <w:p>
       <w:pPr>
         <w:rPr>
+          <w:sz w:val="24"/>
+          <w:szCs w:val="24"/>
+          <w:lang w:val="id-ID"/>
+        </w:rPr>
+      </w:pPr>
+    </w:p>
+    <w:p>
+      <w:pPr>
+        <w:rPr>
+          <w:b/>
+          <w:sz w:val="24"/>
+          <w:szCs w:val="24"/>
+          <w:lang w:val="id-ID"/>
+        </w:rPr>
+      </w:pPr>
+      <w:r>
+        <w:rPr>
+          <w:b/>
+          <w:sz w:val="24"/>
+          <w:szCs w:val="24"/>
+          <w:lang w:val="id-ID"/>
+        </w:rPr>
+        <w:t>Penggunaan Library Java</w:t>
+      </w:r>
+    </w:p>
+    <w:tbl>
+      <w:tblPr>
+        <w:tblStyle w:val="TableGrid"/>
+        <w:tblW w:w="0" w:type="auto"/>
+        <w:tblLook w:val="04A0" w:firstRow="1" w:lastRow="0" w:firstColumn="1" w:lastColumn="0" w:noHBand="0" w:noVBand="1"/>
+      </w:tblPr>
+      <w:tblGrid>
+        <w:gridCol w:w="5382"/>
+        <w:gridCol w:w="3968"/>
+      </w:tblGrid>
+      <w:tr>
+        <w:tc>
+          <w:tcPr>
+            <w:tcW w:w="5382" w:type="dxa"/>
+          </w:tcPr>
+          <w:p>
+            <w:pPr>
+              <w:rPr>
+                <w:sz w:val="24"/>
+                <w:szCs w:val="24"/>
+                <w:lang w:val="id-ID"/>
+              </w:rPr>
+            </w:pPr>
+            <w:r>
+              <w:rPr>
+                <w:sz w:val="24"/>
+                <w:szCs w:val="24"/>
+                <w:lang w:val="id-ID"/>
+              </w:rPr>
+              <w:t>Menggunakan seluruh library pada “util”</w:t>
+            </w:r>
+          </w:p>
+        </w:tc>
+        <w:tc>
+          <w:tcPr>
+            <w:tcW w:w="3968" w:type="dxa"/>
+          </w:tcPr>
+          <w:p>
+            <w:pPr>
+              <w:rPr>
+                <w:sz w:val="24"/>
+                <w:szCs w:val="24"/>
+                <w:lang w:val="id-ID"/>
+              </w:rPr>
+            </w:pPr>
+            <w:r>
+              <w:rPr>
+                <w:sz w:val="24"/>
+                <w:szCs w:val="24"/>
+                <w:lang w:val="id-ID"/>
+              </w:rPr>
+              <w:t>import java.util.*;</w:t>
+            </w:r>
+          </w:p>
+        </w:tc>
+      </w:tr>
+      <w:tr>
+        <w:tc>
+          <w:tcPr>
+            <w:tcW w:w="5382" w:type="dxa"/>
+          </w:tcPr>
+          <w:p>
+            <w:pPr>
+              <w:rPr>
+                <w:sz w:val="24"/>
+                <w:szCs w:val="24"/>
+                <w:lang w:val="id-ID"/>
+              </w:rPr>
+            </w:pPr>
+            <w:r>
+              <w:rPr>
+                <w:sz w:val="24"/>
+                <w:szCs w:val="24"/>
+                <w:lang w:val="id-ID"/>
+              </w:rPr>
+              <w:t>Penggunaan String</w:t>
+            </w:r>
+          </w:p>
+        </w:tc>
+        <w:tc>
+          <w:tcPr>
+            <w:tcW w:w="3968" w:type="dxa"/>
+          </w:tcPr>
+          <w:p>
+            <w:pPr>
+              <w:rPr>
+                <w:sz w:val="24"/>
+                <w:szCs w:val="24"/>
+                <w:lang w:val="id-ID"/>
+              </w:rPr>
+            </w:pPr>
+            <w:r>
+              <w:rPr>
+                <w:sz w:val="24"/>
+                <w:szCs w:val="24"/>
+                <w:lang w:val="id-ID"/>
+              </w:rPr>
+              <w:t>import java.lang.String;</w:t>
+            </w:r>
+          </w:p>
+        </w:tc>
+      </w:tr>
+      <w:tr>
+        <w:tc>
+          <w:tcPr>
+            <w:tcW w:w="5382" w:type="dxa"/>
+          </w:tcPr>
+          <w:p>
+            <w:pPr>
+              <w:rPr>
+                <w:sz w:val="24"/>
+                <w:szCs w:val="24"/>
+                <w:lang w:val="id-ID"/>
+              </w:rPr>
+            </w:pPr>
+            <w:r>
+              <w:rPr>
+                <w:sz w:val="24"/>
+                <w:szCs w:val="24"/>
+                <w:lang w:val="id-ID"/>
+              </w:rPr>
+              <w:t>Mendapatkan input</w:t>
+            </w:r>
+          </w:p>
+        </w:tc>
+        <w:tc>
+          <w:tcPr>
+            <w:tcW w:w="3968" w:type="dxa"/>
+          </w:tcPr>
+          <w:p>
+            <w:pPr>
+              <w:rPr>
+                <w:sz w:val="24"/>
+                <w:szCs w:val="24"/>
+                <w:lang w:val="id-ID"/>
+              </w:rPr>
+            </w:pPr>
+            <w:r>
+              <w:rPr>
+                <w:sz w:val="24"/>
+                <w:szCs w:val="24"/>
+                <w:lang w:val="id-ID"/>
+              </w:rPr>
+              <w:t>import java.util.Scanner;</w:t>
+            </w:r>
+          </w:p>
+        </w:tc>
+      </w:tr>
+      <w:tr>
+        <w:tc>
+          <w:tcPr>
+            <w:tcW w:w="5382" w:type="dxa"/>
+          </w:tcPr>
+          <w:p>
+            <w:pPr>
+              <w:rPr>
+                <w:sz w:val="24"/>
+                <w:szCs w:val="24"/>
+                <w:lang w:val="id-ID"/>
+              </w:rPr>
+            </w:pPr>
+            <w:r>
+              <w:rPr>
+                <w:sz w:val="24"/>
+                <w:szCs w:val="24"/>
+                <w:lang w:val="id-ID"/>
+              </w:rPr>
+              <w:t>Penggunaan Array</w:t>
+            </w:r>
+          </w:p>
+        </w:tc>
+        <w:tc>
+          <w:tcPr>
+            <w:tcW w:w="3968" w:type="dxa"/>
+          </w:tcPr>
+          <w:p>
+            <w:pPr>
+              <w:rPr>
+                <w:sz w:val="24"/>
+                <w:szCs w:val="24"/>
+                <w:lang w:val="id-ID"/>
+              </w:rPr>
+            </w:pPr>
+            <w:r>
+              <w:rPr>
+                <w:sz w:val="24"/>
+                <w:szCs w:val="24"/>
+                <w:lang w:val="id-ID"/>
+              </w:rPr>
+              <w:t>Import java.util.Arrays;</w:t>
+            </w:r>
+          </w:p>
+        </w:tc>
+      </w:tr>
+      <w:tr>
+        <w:tc>
+          <w:tcPr>
+            <w:tcW w:w="5382" w:type="dxa"/>
+          </w:tcPr>
+          <w:p>
+            <w:pPr>
+              <w:rPr>
+                <w:sz w:val="24"/>
+                <w:szCs w:val="24"/>
+                <w:lang w:val="id-ID"/>
+              </w:rPr>
+            </w:pPr>
+          </w:p>
+        </w:tc>
+        <w:tc>
+          <w:tcPr>
+            <w:tcW w:w="3968" w:type="dxa"/>
+          </w:tcPr>
+          <w:p>
+            <w:pPr>
+              <w:rPr>
+                <w:sz w:val="24"/>
+                <w:szCs w:val="24"/>
+                <w:lang w:val="id-ID"/>
+              </w:rPr>
+            </w:pPr>
+          </w:p>
+        </w:tc>
+      </w:tr>
+      <w:tr>
+        <w:tc>
+          <w:tcPr>
+            <w:tcW w:w="5382" w:type="dxa"/>
+          </w:tcPr>
+          <w:p>
+            <w:pPr>
+              <w:rPr>
+                <w:sz w:val="24"/>
+                <w:szCs w:val="24"/>
+                <w:lang w:val="id-ID"/>
+              </w:rPr>
+            </w:pPr>
+          </w:p>
+        </w:tc>
+        <w:tc>
+          <w:tcPr>
+            <w:tcW w:w="3968" w:type="dxa"/>
+          </w:tcPr>
+          <w:p>
+            <w:pPr>
+              <w:rPr>
+                <w:sz w:val="24"/>
+                <w:szCs w:val="24"/>
+                <w:lang w:val="id-ID"/>
+              </w:rPr>
+            </w:pPr>
+          </w:p>
+        </w:tc>
+      </w:tr>
+    </w:tbl>
+    <w:p>
+      <w:pPr>
+        <w:rPr>
+          <w:sz w:val="24"/>
+          <w:szCs w:val="24"/>
+          <w:lang w:val="id-ID"/>
+        </w:rPr>
+      </w:pPr>
+    </w:p>
+    <w:p>
+      <w:pPr>
+        <w:rPr>
+          <w:sz w:val="24"/>
+          <w:szCs w:val="24"/>
+          <w:lang w:val="id-ID"/>
+        </w:rPr>
+      </w:pPr>
+      <w:r>
+        <w:rPr>
+          <w:b/>
+          <w:sz w:val="24"/>
+          <w:szCs w:val="24"/>
+          <w:lang w:val="id-ID"/>
+        </w:rPr>
+        <w:t>Mengambil input / user input</w:t>
+      </w:r>
+    </w:p>
+    <w:p>
+      <w:pPr>
+        <w:pStyle w:val="ListParagraph"/>
+        <w:numPr>
+          <w:ilvl w:val="0"/>
+          <w:numId w:val="3"/>
+        </w:numPr>
+        <w:rPr>
+          <w:sz w:val="24"/>
+          <w:szCs w:val="24"/>
+          <w:lang w:val="id-ID"/>
+        </w:rPr>
+      </w:pPr>
+      <w:r>
+        <w:rPr>
+          <w:sz w:val="24"/>
+          <w:szCs w:val="24"/>
+          <w:lang w:val="id-ID"/>
+        </w:rPr>
+        <w:t>Panggil library scanner/ untuk input</w:t>
+      </w:r>
+    </w:p>
+    <w:p>
+      <w:pPr>
+        <w:pStyle w:val="ListParagraph"/>
+        <w:numPr>
+          <w:ilvl w:val="0"/>
+          <w:numId w:val="3"/>
+        </w:numPr>
+        <w:rPr>
+          <w:sz w:val="24"/>
+          <w:szCs w:val="24"/>
+          <w:lang w:val="id-ID"/>
+        </w:rPr>
+      </w:pPr>
+      <w:r>
+        <w:rPr>
+          <w:sz w:val="24"/>
+          <w:szCs w:val="24"/>
+          <w:lang w:val="id-ID"/>
+        </w:rPr>
+        <w:t xml:space="preserve">Buat </w:t>
+      </w:r>
+      <w:r>
+        <w:rPr>
+          <w:b/>
+          <w:sz w:val="24"/>
+          <w:szCs w:val="24"/>
+          <w:lang w:val="id-ID"/>
+        </w:rPr>
+        <w:t>Objek</w:t>
+      </w:r>
+      <w:bookmarkStart w:id="0" w:name="_GoBack"/>
+      <w:bookmarkEnd w:id="0"/>
+      <w:r>
+        <w:rPr>
+          <w:sz w:val="24"/>
+          <w:szCs w:val="24"/>
+          <w:lang w:val="id-ID"/>
+        </w:rPr>
+        <w:t xml:space="preserve"> scanner yang terhubung dengan kelas dari scanner</w:t>
+      </w:r>
+    </w:p>
+    <w:p>
+      <w:pPr>
+        <w:pStyle w:val="ListParagraph"/>
+        <w:rPr>
+          <w:sz w:val="24"/>
+          <w:szCs w:val="24"/>
+          <w:lang w:val="id-ID"/>
+        </w:rPr>
+      </w:pPr>
+      <w:r>
+        <w:rPr>
+          <w:i/>
+          <w:sz w:val="24"/>
+          <w:szCs w:val="24"/>
+          <w:lang w:val="id-ID"/>
+        </w:rPr>
+        <w:t>Scanner vaiabel = new Scanner(System,in);</w:t>
+      </w:r>
+    </w:p>
+    <w:p>
+      <w:pPr>
+        <w:pStyle w:val="ListParagraph"/>
+        <w:numPr>
+          <w:ilvl w:val="0"/>
+          <w:numId w:val="3"/>
+        </w:numPr>
+        <w:rPr>
+          <w:sz w:val="24"/>
+          <w:szCs w:val="24"/>
+          <w:lang w:val="id-ID"/>
+        </w:rPr>
+      </w:pPr>
+      <w:r>
+        <w:rPr>
+          <w:sz w:val="24"/>
+          <w:szCs w:val="24"/>
+          <w:lang w:val="id-ID"/>
+        </w:rPr>
+        <w:t>Buat variabel yang akan menyimpan input dari user</w:t>
+      </w:r>
+    </w:p>
+    <w:p>
+      <w:pPr>
+        <w:pStyle w:val="ListParagraph"/>
+        <w:rPr>
+          <w:sz w:val="24"/>
+          <w:szCs w:val="24"/>
+          <w:lang w:val="id-ID"/>
+        </w:rPr>
+      </w:pPr>
+      <w:r>
+        <w:rPr>
+          <w:i/>
+          <w:sz w:val="24"/>
+          <w:szCs w:val="24"/>
+          <w:lang w:val="id-ID"/>
+        </w:rPr>
+        <w:t>Variabel_Input = variabel.next();</w:t>
+      </w:r>
+      <w:r>
+        <w:rPr>
+          <w:sz w:val="24"/>
+          <w:szCs w:val="24"/>
+          <w:lang w:val="id-ID"/>
+        </w:rPr>
+        <w:t xml:space="preserve"> </w:t>
+      </w:r>
+      <w:r>
+        <w:rPr>
+          <w:sz w:val="24"/>
+          <w:szCs w:val="24"/>
+          <w:lang w:val="id-ID"/>
+        </w:rPr>
+        <w:tab/>
+        <w:t xml:space="preserve">=&gt; next() digunakan untuk tipe data string, </w:t>
+      </w:r>
+    </w:p>
+    <w:p>
+      <w:pPr>
+        <w:pStyle w:val="ListParagraph"/>
+        <w:rPr>
+          <w:sz w:val="24"/>
+          <w:szCs w:val="24"/>
+          <w:lang w:val="id-ID"/>
+        </w:rPr>
+      </w:pPr>
+      <w:r>
+        <w:rPr>
+          <w:i/>
+          <w:sz w:val="24"/>
+          <w:szCs w:val="24"/>
+          <w:lang w:val="id-ID"/>
+        </w:rPr>
+        <w:tab/>
+      </w:r>
+      <w:r>
+        <w:rPr>
+          <w:i/>
+          <w:sz w:val="24"/>
+          <w:szCs w:val="24"/>
+          <w:lang w:val="id-ID"/>
+        </w:rPr>
+        <w:tab/>
+      </w:r>
+      <w:r>
+        <w:rPr>
+          <w:i/>
+          <w:sz w:val="24"/>
+          <w:szCs w:val="24"/>
+          <w:lang w:val="id-ID"/>
+        </w:rPr>
+        <w:tab/>
+      </w:r>
+      <w:r>
+        <w:rPr>
+          <w:i/>
+          <w:sz w:val="24"/>
+          <w:szCs w:val="24"/>
+          <w:lang w:val="id-ID"/>
+        </w:rPr>
+        <w:tab/>
+      </w:r>
+      <w:r>
+        <w:rPr>
+          <w:i/>
+          <w:sz w:val="24"/>
+          <w:szCs w:val="24"/>
+          <w:lang w:val="id-ID"/>
+        </w:rPr>
+        <w:tab/>
+      </w:r>
+      <w:r>
+        <w:rPr>
+          <w:i/>
+          <w:sz w:val="24"/>
+          <w:szCs w:val="24"/>
+          <w:lang w:val="id-ID"/>
+        </w:rPr>
+        <w:tab/>
+      </w:r>
+      <w:r>
+        <w:rPr>
+          <w:sz w:val="24"/>
+          <w:szCs w:val="24"/>
+          <w:lang w:val="id-ID"/>
+        </w:rPr>
+        <w:t>nextInt() digunakan untuk tipe data Integer,</w:t>
+      </w:r>
+    </w:p>
+    <w:p>
+      <w:pPr>
+        <w:pStyle w:val="ListParagraph"/>
+        <w:rPr>
+          <w:sz w:val="24"/>
+          <w:szCs w:val="24"/>
+          <w:lang w:val="id-ID"/>
+        </w:rPr>
+      </w:pPr>
+      <w:r>
+        <w:rPr>
+          <w:sz w:val="24"/>
+          <w:szCs w:val="24"/>
+          <w:lang w:val="id-ID"/>
+        </w:rPr>
+        <w:tab/>
+      </w:r>
+      <w:r>
+        <w:rPr>
+          <w:sz w:val="24"/>
+          <w:szCs w:val="24"/>
+          <w:lang w:val="id-ID"/>
+        </w:rPr>
+        <w:tab/>
+      </w:r>
+      <w:r>
+        <w:rPr>
+          <w:sz w:val="24"/>
+          <w:szCs w:val="24"/>
+          <w:lang w:val="id-ID"/>
+        </w:rPr>
+        <w:tab/>
+      </w:r>
+      <w:r>
+        <w:rPr>
+          <w:sz w:val="24"/>
+          <w:szCs w:val="24"/>
+          <w:lang w:val="id-ID"/>
+        </w:rPr>
+        <w:tab/>
+      </w:r>
+      <w:r>
+        <w:rPr>
+          <w:sz w:val="24"/>
+          <w:szCs w:val="24"/>
+          <w:lang w:val="id-ID"/>
+        </w:rPr>
+        <w:tab/>
+      </w:r>
+      <w:r>
+        <w:rPr>
+          <w:sz w:val="24"/>
+          <w:szCs w:val="24"/>
+          <w:lang w:val="id-ID"/>
+        </w:rPr>
+        <w:tab/>
+        <w:t>untuk tipe data lain juga berbeda.</w:t>
+      </w:r>
+    </w:p>
+    <w:p>
+      <w:pPr>
+        <w:rPr>
+          <w:b/>
           <w:sz w:val="24"/>
           <w:szCs w:val="24"/>
           <w:lang w:val="id-ID"/>
@@ -136,7 +718,24 @@
           <w:szCs w:val="24"/>
           <w:lang w:val="id-ID"/>
         </w:rPr>
-        <w:t>Jika kita mendeklarasikan array baru dan mengisi nilainya sama dengan array yang lama maka yang dilakukan adalah menempatkan array baru pada alamat yang sama dengan array lama. Contoh :</w:t>
+        <w:t xml:space="preserve">Jika kita mendeklarasikan array baru dan mengisi nilainya sama dengan array yang lama maka yang dilakukan adalah </w:t>
+      </w:r>
+      <w:r>
+        <w:rPr>
+          <w:b/>
+          <w:sz w:val="24"/>
+          <w:szCs w:val="24"/>
+          <w:lang w:val="id-ID"/>
+        </w:rPr>
+        <w:t>menempatkan array baru pada alamat yang sama</w:t>
+      </w:r>
+      <w:r>
+        <w:rPr>
+          <w:sz w:val="24"/>
+          <w:szCs w:val="24"/>
+          <w:lang w:val="id-ID"/>
+        </w:rPr>
+        <w:t xml:space="preserve"> dengan array lama. Contoh :</w:t>
       </w:r>
     </w:p>
     <w:p>
@@ -280,7 +879,41 @@
           <w:szCs w:val="24"/>
           <w:lang w:val="id-ID"/>
         </w:rPr>
-        <w:t>tetapi jika kita mengubah salah satu isi di array2 maka array1 juga ikut berubah.</w:t>
+        <w:t xml:space="preserve">tetapi jika kita </w:t>
+      </w:r>
+      <w:r>
+        <w:rPr>
+          <w:b/>
+          <w:sz w:val="24"/>
+          <w:szCs w:val="24"/>
+          <w:lang w:val="id-ID"/>
+        </w:rPr>
+        <w:t>mengubah salah satu isi</w:t>
+      </w:r>
+      <w:r>
+        <w:rPr>
+          <w:sz w:val="24"/>
+          <w:szCs w:val="24"/>
+          <w:lang w:val="id-ID"/>
+        </w:rPr>
+        <w:t xml:space="preserve"> di array2 maka array1 </w:t>
+      </w:r>
+      <w:r>
+        <w:rPr>
+          <w:b/>
+          <w:sz w:val="24"/>
+          <w:szCs w:val="24"/>
+          <w:lang w:val="id-ID"/>
+        </w:rPr>
+        <w:t>juga ikut berubah</w:t>
+      </w:r>
+      <w:r>
+        <w:rPr>
+          <w:sz w:val="24"/>
+          <w:szCs w:val="24"/>
+          <w:lang w:val="id-ID"/>
+        </w:rPr>
+        <w:t>.</w:t>
       </w:r>
     </w:p>
     <w:p>
@@ -298,7 +931,25 @@
           <w:szCs w:val="24"/>
           <w:lang w:val="id-ID"/>
         </w:rPr>
-        <w:t>Hal ini terjadi karena isi array yang diubah pada array2 merupakan array yang sama dengan isi array pada array 1 karena alamat yang digunakan sama.</w:t>
+        <w:lastRenderedPageBreak/>
+        <w:t xml:space="preserve">Hal ini terjadi karena isi array yang diubah pada array2 merupakan array yang sama dengan isi array pada array 1 karena </w:t>
+      </w:r>
+      <w:r>
+        <w:rPr>
+          <w:b/>
+          <w:sz w:val="24"/>
+          <w:szCs w:val="24"/>
+          <w:lang w:val="id-ID"/>
+        </w:rPr>
+        <w:t>alamat yang digunakan sama</w:t>
+      </w:r>
+      <w:r>
+        <w:rPr>
+          <w:sz w:val="24"/>
+          <w:szCs w:val="24"/>
+          <w:lang w:val="id-ID"/>
+        </w:rPr>
+        <w:t>.</w:t>
       </w:r>
     </w:p>
     <w:p>
@@ -330,7 +981,41 @@
           <w:szCs w:val="24"/>
           <w:lang w:val="id-ID"/>
         </w:rPr>
-        <w:t>Untuk mengambil isi dari array lama dapat menggunakan metode for loop sehingga array baru tidak di tempatkan di alamat memori yang sama dengan array yang lama.</w:t>
+        <w:t xml:space="preserve">Untuk mengambil isi dari array lama dapat menggunakan metode </w:t>
+      </w:r>
+      <w:r>
+        <w:rPr>
+          <w:b/>
+          <w:sz w:val="24"/>
+          <w:szCs w:val="24"/>
+          <w:lang w:val="id-ID"/>
+        </w:rPr>
+        <w:t>for loop</w:t>
+      </w:r>
+      <w:r>
+        <w:rPr>
+          <w:sz w:val="24"/>
+          <w:szCs w:val="24"/>
+          <w:lang w:val="id-ID"/>
+        </w:rPr>
+        <w:t xml:space="preserve"> sehingga array baru </w:t>
+      </w:r>
+      <w:r>
+        <w:rPr>
+          <w:b/>
+          <w:sz w:val="24"/>
+          <w:szCs w:val="24"/>
+          <w:lang w:val="id-ID"/>
+        </w:rPr>
+        <w:t>tidak di tempatkan di alamat memori yang sama</w:t>
+      </w:r>
+      <w:r>
+        <w:rPr>
+          <w:sz w:val="24"/>
+          <w:szCs w:val="24"/>
+          <w:lang w:val="id-ID"/>
+        </w:rPr>
+        <w:t xml:space="preserve"> dengan array yang lama.</w:t>
       </w:r>
     </w:p>
     <w:p>
@@ -369,6 +1054,7 @@
       </w:r>
       <w:r>
         <w:rPr>
+          <w:b/>
           <w:i/>
           <w:sz w:val="24"/>
           <w:szCs w:val="24"/>
@@ -378,6 +1064,7 @@
       </w:r>
       <w:r>
         <w:rPr>
+          <w:b/>
           <w:sz w:val="24"/>
           <w:szCs w:val="24"/>
           <w:lang w:val="id-ID"/>
@@ -517,7 +1204,7 @@
                 <w:szCs w:val="24"/>
                 <w:lang w:val="id-ID"/>
               </w:rPr>
-              <w:t>Int[] arrayB = Arrays.copyOf(</w:t>
+              <w:t>Arrays.deepToString(</w:t>
             </w:r>
             <w:r>
               <w:rPr>
@@ -526,15 +1213,15 @@
                 <w:szCs w:val="24"/>
                 <w:lang w:val="id-ID"/>
               </w:rPr>
-              <w:t>arrayA</w:t>
-            </w:r>
-            <w:r>
-              <w:rPr>
-                <w:sz w:val="24"/>
-                <w:szCs w:val="24"/>
-                <w:lang w:val="id-ID"/>
-              </w:rPr>
-              <w:t>)</w:t>
+              <w:t>nama array</w:t>
+            </w:r>
+            <w:r>
+              <w:rPr>
+                <w:sz w:val="24"/>
+                <w:szCs w:val="24"/>
+                <w:lang w:val="id-ID"/>
+              </w:rPr>
+              <w:t>);</w:t>
             </w:r>
           </w:p>
         </w:tc>
@@ -556,10 +1243,8 @@
                 <w:szCs w:val="24"/>
                 <w:lang w:val="id-ID"/>
               </w:rPr>
-              <w:t>Membuat isi arrayB menjadi sama dengan isi pada arrayA, tetapi yang disalin adalah isi nya bukan menyamakan alamatnya. Sehingga jika arrayB berubah maka arrayA tidak ikut berubah, begitupun sebaliknya.</w:t>
-            </w:r>
-            <w:bookmarkStart w:id="0" w:name="_GoBack"/>
-            <w:bookmarkEnd w:id="0"/>
+              <w:t>Mengubah array 2 dimensi menjadi sebuah string, bentuk string: [[1,2], [3, 4]]</w:t>
+            </w:r>
           </w:p>
         </w:tc>
       </w:tr>
@@ -576,6 +1261,64 @@
                 <w:lang w:val="id-ID"/>
               </w:rPr>
             </w:pPr>
+            <w:r>
+              <w:rPr>
+                <w:sz w:val="24"/>
+                <w:szCs w:val="24"/>
+                <w:lang w:val="id-ID"/>
+              </w:rPr>
+              <w:t>Int[] arrayB = Arrays.copyOf(</w:t>
+            </w:r>
+            <w:r>
+              <w:rPr>
+                <w:i/>
+                <w:sz w:val="24"/>
+                <w:szCs w:val="24"/>
+                <w:lang w:val="id-ID"/>
+              </w:rPr>
+              <w:t>arrayA</w:t>
+            </w:r>
+            <w:r>
+              <w:rPr>
+                <w:sz w:val="24"/>
+                <w:szCs w:val="24"/>
+                <w:lang w:val="id-ID"/>
+              </w:rPr>
+              <w:t>, 5</w:t>
+            </w:r>
+            <w:r>
+              <w:rPr>
+                <w:sz w:val="24"/>
+                <w:szCs w:val="24"/>
+                <w:lang w:val="id-ID"/>
+              </w:rPr>
+              <w:t>)</w:t>
+            </w:r>
+            <w:r>
+              <w:rPr>
+                <w:sz w:val="24"/>
+                <w:szCs w:val="24"/>
+                <w:lang w:val="id-ID"/>
+              </w:rPr>
+              <w:br/>
+            </w:r>
+          </w:p>
+          <w:p>
+            <w:pPr>
+              <w:rPr>
+                <w:sz w:val="24"/>
+                <w:szCs w:val="24"/>
+                <w:lang w:val="id-ID"/>
+              </w:rPr>
+            </w:pPr>
+            <w:r>
+              <w:rPr>
+                <w:sz w:val="24"/>
+                <w:szCs w:val="24"/>
+                <w:lang w:val="id-ID"/>
+              </w:rPr>
+              <w:t>“5 =&gt; panjang isi array yang ingin di copy”</w:t>
+            </w:r>
           </w:p>
         </w:tc>
         <w:tc>
@@ -590,6 +1333,14 @@
                 <w:lang w:val="id-ID"/>
               </w:rPr>
             </w:pPr>
+            <w:r>
+              <w:rPr>
+                <w:sz w:val="24"/>
+                <w:szCs w:val="24"/>
+                <w:lang w:val="id-ID"/>
+              </w:rPr>
+              <w:t>Membuat isi arrayB menjadi sama dengan isi pada arrayA, tetapi yang disalin adalah isi nya bukan menyamakan alamatnya. Sehingga jika arrayB berubah maka arrayA tidak ikut berubah, begitupun sebaliknya.</w:t>
+            </w:r>
           </w:p>
         </w:tc>
       </w:tr>
@@ -606,6 +1357,40 @@
                 <w:lang w:val="id-ID"/>
               </w:rPr>
             </w:pPr>
+            <w:r>
+              <w:rPr>
+                <w:sz w:val="24"/>
+                <w:szCs w:val="24"/>
+                <w:lang w:val="id-ID"/>
+              </w:rPr>
+              <w:t>arrayB = Arrays.copyOfRange(arrayA, 2, 5)</w:t>
+            </w:r>
+          </w:p>
+          <w:p>
+            <w:pPr>
+              <w:rPr>
+                <w:sz w:val="24"/>
+                <w:szCs w:val="24"/>
+                <w:lang w:val="id-ID"/>
+              </w:rPr>
+            </w:pPr>
+          </w:p>
+          <w:p>
+            <w:pPr>
+              <w:rPr>
+                <w:sz w:val="24"/>
+                <w:szCs w:val="24"/>
+                <w:lang w:val="id-ID"/>
+              </w:rPr>
+            </w:pPr>
+            <w:r>
+              <w:rPr>
+                <w:sz w:val="24"/>
+                <w:szCs w:val="24"/>
+                <w:lang w:val="id-ID"/>
+              </w:rPr>
+              <w:t>“2, 5 =&gt; array yang di copy merupakan array pada index ke-2 sampe ke-5”</w:t>
+            </w:r>
           </w:p>
         </w:tc>
         <w:tc>
@@ -620,6 +1405,14 @@
                 <w:lang w:val="id-ID"/>
               </w:rPr>
             </w:pPr>
+            <w:r>
+              <w:rPr>
+                <w:sz w:val="24"/>
+                <w:szCs w:val="24"/>
+                <w:lang w:val="id-ID"/>
+              </w:rPr>
+              <w:t>Membuat isi array b menjadi sama dengan isi pada arrayA menggunakan range tertentu</w:t>
+            </w:r>
           </w:p>
         </w:tc>
       </w:tr>
@@ -636,6 +1429,40 @@
                 <w:lang w:val="id-ID"/>
               </w:rPr>
             </w:pPr>
+            <w:r>
+              <w:rPr>
+                <w:sz w:val="24"/>
+                <w:szCs w:val="24"/>
+                <w:lang w:val="id-ID"/>
+              </w:rPr>
+              <w:t>Arrays.fill(arrayB, 2);</w:t>
+            </w:r>
+          </w:p>
+          <w:p>
+            <w:pPr>
+              <w:rPr>
+                <w:sz w:val="24"/>
+                <w:szCs w:val="24"/>
+                <w:lang w:val="id-ID"/>
+              </w:rPr>
+            </w:pPr>
+          </w:p>
+          <w:p>
+            <w:pPr>
+              <w:rPr>
+                <w:sz w:val="24"/>
+                <w:szCs w:val="24"/>
+                <w:lang w:val="id-ID"/>
+              </w:rPr>
+            </w:pPr>
+            <w:r>
+              <w:rPr>
+                <w:sz w:val="24"/>
+                <w:szCs w:val="24"/>
+                <w:lang w:val="id-ID"/>
+              </w:rPr>
+              <w:t>“2 =&gt; angka yang akan diisikan ke dalam array”</w:t>
+            </w:r>
           </w:p>
         </w:tc>
         <w:tc>
@@ -650,6 +1477,14 @@
                 <w:lang w:val="id-ID"/>
               </w:rPr>
             </w:pPr>
+            <w:r>
+              <w:rPr>
+                <w:sz w:val="24"/>
+                <w:szCs w:val="24"/>
+                <w:lang w:val="id-ID"/>
+              </w:rPr>
+              <w:t>Mengisi semua tempat apada array dengan angka yang ditentukan</w:t>
+            </w:r>
           </w:p>
         </w:tc>
       </w:tr>
@@ -666,6 +1501,14 @@
                 <w:lang w:val="id-ID"/>
               </w:rPr>
             </w:pPr>
+            <w:r>
+              <w:rPr>
+                <w:sz w:val="24"/>
+                <w:szCs w:val="24"/>
+                <w:lang w:val="id-ID"/>
+              </w:rPr>
+              <w:t>Arrays.equals(arrayA,arrayB)</w:t>
+            </w:r>
           </w:p>
         </w:tc>
         <w:tc>
@@ -680,6 +1523,40 @@
                 <w:lang w:val="id-ID"/>
               </w:rPr>
             </w:pPr>
+            <w:r>
+              <w:rPr>
+                <w:sz w:val="24"/>
+                <w:szCs w:val="24"/>
+                <w:lang w:val="id-ID"/>
+              </w:rPr>
+              <w:t xml:space="preserve">Melakukan pengecekkan isi dari array. Akan mengembalikan nilai </w:t>
+            </w:r>
+            <w:r>
+              <w:rPr>
+                <w:i/>
+                <w:sz w:val="24"/>
+                <w:szCs w:val="24"/>
+                <w:lang w:val="id-ID"/>
+              </w:rPr>
+              <w:t>true</w:t>
+            </w:r>
+            <w:r>
+              <w:rPr>
+                <w:sz w:val="24"/>
+                <w:szCs w:val="24"/>
+                <w:lang w:val="id-ID"/>
+              </w:rPr>
+              <w:t xml:space="preserve"> atau </w:t>
+            </w:r>
+            <w:r>
+              <w:rPr>
+                <w:i/>
+                <w:sz w:val="24"/>
+                <w:szCs w:val="24"/>
+                <w:lang w:val="id-ID"/>
+              </w:rPr>
+              <w:t>false</w:t>
+            </w:r>
           </w:p>
         </w:tc>
       </w:tr>
@@ -696,6 +1573,14 @@
                 <w:lang w:val="id-ID"/>
               </w:rPr>
             </w:pPr>
+            <w:r>
+              <w:rPr>
+                <w:sz w:val="24"/>
+                <w:szCs w:val="24"/>
+                <w:lang w:val="id-ID"/>
+              </w:rPr>
+              <w:t>Arrays.compare(araryA, arrayB)</w:t>
+            </w:r>
           </w:p>
         </w:tc>
         <w:tc>
@@ -710,6 +1595,22 @@
                 <w:lang w:val="id-ID"/>
               </w:rPr>
             </w:pPr>
+            <w:r>
+              <w:rPr>
+                <w:sz w:val="24"/>
+                <w:szCs w:val="24"/>
+                <w:lang w:val="id-ID"/>
+              </w:rPr>
+              <w:t>Membandingkan isi dari kedua arary. Mengembalikan nilai 1 jika array pada parameter pertama yang lebih besar, nilai -1 jika p</w:t>
+            </w:r>
+            <w:r>
+              <w:rPr>
+                <w:sz w:val="24"/>
+                <w:szCs w:val="24"/>
+                <w:lang w:val="id-ID"/>
+              </w:rPr>
+              <w:t>arameter kedua yang lebih besar, dan mengembalikan 0 jika nilainya sama.</w:t>
+            </w:r>
           </w:p>
         </w:tc>
       </w:tr>
@@ -726,6 +1627,14 @@
                 <w:lang w:val="id-ID"/>
               </w:rPr>
             </w:pPr>
+            <w:r>
+              <w:rPr>
+                <w:sz w:val="24"/>
+                <w:szCs w:val="24"/>
+                <w:lang w:val="id-ID"/>
+              </w:rPr>
+              <w:t>Arrays.mismatch(arrayA, arrayB)</w:t>
+            </w:r>
           </w:p>
         </w:tc>
         <w:tc>
@@ -740,6 +1649,1267 @@
                 <w:lang w:val="id-ID"/>
               </w:rPr>
             </w:pPr>
+            <w:r>
+              <w:rPr>
+                <w:sz w:val="24"/>
+                <w:szCs w:val="24"/>
+                <w:lang w:val="id-ID"/>
+              </w:rPr>
+              <w:t>Melihat index dari isi array yang berbeda.</w:t>
+            </w:r>
+          </w:p>
+        </w:tc>
+      </w:tr>
+      <w:tr>
+        <w:tc>
+          <w:tcPr>
+            <w:tcW w:w="4531" w:type="dxa"/>
+          </w:tcPr>
+          <w:p>
+            <w:pPr>
+              <w:rPr>
+                <w:sz w:val="24"/>
+                <w:szCs w:val="24"/>
+                <w:lang w:val="id-ID"/>
+              </w:rPr>
+            </w:pPr>
+            <w:r>
+              <w:rPr>
+                <w:sz w:val="24"/>
+                <w:szCs w:val="24"/>
+                <w:lang w:val="id-ID"/>
+              </w:rPr>
+              <w:t>Arrays.sort(arrayA)</w:t>
+            </w:r>
+          </w:p>
+        </w:tc>
+        <w:tc>
+          <w:tcPr>
+            <w:tcW w:w="4819" w:type="dxa"/>
+          </w:tcPr>
+          <w:p>
+            <w:pPr>
+              <w:rPr>
+                <w:sz w:val="24"/>
+                <w:szCs w:val="24"/>
+                <w:lang w:val="id-ID"/>
+              </w:rPr>
+            </w:pPr>
+            <w:r>
+              <w:rPr>
+                <w:sz w:val="24"/>
+                <w:szCs w:val="24"/>
+                <w:lang w:val="id-ID"/>
+              </w:rPr>
+              <w:t>Melakukan sorting / pengurutan isi array dari nilai terendah ke nilai yang tertinggi.</w:t>
+            </w:r>
+          </w:p>
+        </w:tc>
+      </w:tr>
+      <w:tr>
+        <w:tc>
+          <w:tcPr>
+            <w:tcW w:w="4531" w:type="dxa"/>
+          </w:tcPr>
+          <w:p>
+            <w:pPr>
+              <w:rPr>
+                <w:sz w:val="24"/>
+                <w:szCs w:val="24"/>
+                <w:lang w:val="id-ID"/>
+              </w:rPr>
+            </w:pPr>
+            <w:r>
+              <w:rPr>
+                <w:sz w:val="24"/>
+                <w:szCs w:val="24"/>
+                <w:lang w:val="id-ID"/>
+              </w:rPr>
+              <w:t>arayA.length</w:t>
+            </w:r>
+          </w:p>
+        </w:tc>
+        <w:tc>
+          <w:tcPr>
+            <w:tcW w:w="4819" w:type="dxa"/>
+          </w:tcPr>
+          <w:p>
+            <w:pPr>
+              <w:rPr>
+                <w:sz w:val="24"/>
+                <w:szCs w:val="24"/>
+                <w:lang w:val="id-ID"/>
+              </w:rPr>
+            </w:pPr>
+            <w:r>
+              <w:rPr>
+                <w:sz w:val="24"/>
+                <w:szCs w:val="24"/>
+                <w:lang w:val="id-ID"/>
+              </w:rPr>
+              <w:t>Menghitung panjang array</w:t>
+            </w:r>
+          </w:p>
+        </w:tc>
+      </w:tr>
+      <w:tr>
+        <w:tc>
+          <w:tcPr>
+            <w:tcW w:w="4531" w:type="dxa"/>
+          </w:tcPr>
+          <w:p>
+            <w:pPr>
+              <w:rPr>
+                <w:sz w:val="24"/>
+                <w:szCs w:val="24"/>
+                <w:lang w:val="id-ID"/>
+              </w:rPr>
+            </w:pPr>
+          </w:p>
+        </w:tc>
+        <w:tc>
+          <w:tcPr>
+            <w:tcW w:w="4819" w:type="dxa"/>
+          </w:tcPr>
+          <w:p>
+            <w:pPr>
+              <w:rPr>
+                <w:sz w:val="24"/>
+                <w:szCs w:val="24"/>
+                <w:lang w:val="id-ID"/>
+              </w:rPr>
+            </w:pPr>
+          </w:p>
+        </w:tc>
+      </w:tr>
+      <w:tr>
+        <w:tc>
+          <w:tcPr>
+            <w:tcW w:w="4531" w:type="dxa"/>
+          </w:tcPr>
+          <w:p>
+            <w:pPr>
+              <w:rPr>
+                <w:sz w:val="24"/>
+                <w:szCs w:val="24"/>
+                <w:lang w:val="id-ID"/>
+              </w:rPr>
+            </w:pPr>
+          </w:p>
+        </w:tc>
+        <w:tc>
+          <w:tcPr>
+            <w:tcW w:w="4819" w:type="dxa"/>
+          </w:tcPr>
+          <w:p>
+            <w:pPr>
+              <w:rPr>
+                <w:sz w:val="24"/>
+                <w:szCs w:val="24"/>
+                <w:lang w:val="id-ID"/>
+              </w:rPr>
+            </w:pPr>
+          </w:p>
+        </w:tc>
+      </w:tr>
+      <w:tr>
+        <w:tc>
+          <w:tcPr>
+            <w:tcW w:w="4531" w:type="dxa"/>
+          </w:tcPr>
+          <w:p>
+            <w:pPr>
+              <w:rPr>
+                <w:sz w:val="24"/>
+                <w:szCs w:val="24"/>
+                <w:lang w:val="id-ID"/>
+              </w:rPr>
+            </w:pPr>
+          </w:p>
+        </w:tc>
+        <w:tc>
+          <w:tcPr>
+            <w:tcW w:w="4819" w:type="dxa"/>
+          </w:tcPr>
+          <w:p>
+            <w:pPr>
+              <w:rPr>
+                <w:sz w:val="24"/>
+                <w:szCs w:val="24"/>
+                <w:lang w:val="id-ID"/>
+              </w:rPr>
+            </w:pPr>
+          </w:p>
+        </w:tc>
+      </w:tr>
+      <w:tr>
+        <w:tc>
+          <w:tcPr>
+            <w:tcW w:w="4531" w:type="dxa"/>
+          </w:tcPr>
+          <w:p>
+            <w:pPr>
+              <w:rPr>
+                <w:sz w:val="24"/>
+                <w:szCs w:val="24"/>
+                <w:lang w:val="id-ID"/>
+              </w:rPr>
+            </w:pPr>
+          </w:p>
+        </w:tc>
+        <w:tc>
+          <w:tcPr>
+            <w:tcW w:w="4819" w:type="dxa"/>
+          </w:tcPr>
+          <w:p>
+            <w:pPr>
+              <w:rPr>
+                <w:sz w:val="24"/>
+                <w:szCs w:val="24"/>
+                <w:lang w:val="id-ID"/>
+              </w:rPr>
+            </w:pPr>
+          </w:p>
+        </w:tc>
+      </w:tr>
+      <w:tr>
+        <w:tc>
+          <w:tcPr>
+            <w:tcW w:w="4531" w:type="dxa"/>
+          </w:tcPr>
+          <w:p>
+            <w:pPr>
+              <w:rPr>
+                <w:sz w:val="24"/>
+                <w:szCs w:val="24"/>
+                <w:lang w:val="id-ID"/>
+              </w:rPr>
+            </w:pPr>
+          </w:p>
+        </w:tc>
+        <w:tc>
+          <w:tcPr>
+            <w:tcW w:w="4819" w:type="dxa"/>
+          </w:tcPr>
+          <w:p>
+            <w:pPr>
+              <w:rPr>
+                <w:sz w:val="24"/>
+                <w:szCs w:val="24"/>
+                <w:lang w:val="id-ID"/>
+              </w:rPr>
+            </w:pPr>
+          </w:p>
+        </w:tc>
+      </w:tr>
+    </w:tbl>
+    <w:p>
+      <w:pPr>
+        <w:rPr>
+          <w:sz w:val="24"/>
+          <w:szCs w:val="24"/>
+          <w:lang w:val="id-ID"/>
+        </w:rPr>
+      </w:pPr>
+    </w:p>
+    <w:p>
+      <w:pPr>
+        <w:rPr>
+          <w:sz w:val="24"/>
+          <w:szCs w:val="24"/>
+          <w:lang w:val="id-ID"/>
+        </w:rPr>
+      </w:pPr>
+    </w:p>
+    <w:p>
+      <w:pPr>
+        <w:rPr>
+          <w:b/>
+          <w:sz w:val="24"/>
+          <w:szCs w:val="24"/>
+          <w:lang w:val="id-ID"/>
+        </w:rPr>
+      </w:pPr>
+      <w:r>
+        <w:rPr>
+          <w:b/>
+          <w:sz w:val="24"/>
+          <w:szCs w:val="24"/>
+          <w:lang w:val="id-ID"/>
+        </w:rPr>
+        <w:t>String</w:t>
+      </w:r>
+    </w:p>
+    <w:p>
+      <w:pPr>
+        <w:rPr>
+          <w:i/>
+          <w:sz w:val="24"/>
+          <w:szCs w:val="24"/>
+          <w:lang w:val="id-ID"/>
+        </w:rPr>
+      </w:pPr>
+      <w:r>
+        <w:rPr>
+          <w:sz w:val="24"/>
+          <w:szCs w:val="24"/>
+          <w:lang w:val="id-ID"/>
+        </w:rPr>
+        <w:t xml:space="preserve">Library =&gt; </w:t>
+      </w:r>
+      <w:r>
+        <w:rPr>
+          <w:i/>
+          <w:sz w:val="24"/>
+          <w:szCs w:val="24"/>
+          <w:lang w:val="id-ID"/>
+        </w:rPr>
+        <w:t>import java.lang.String;</w:t>
+      </w:r>
+    </w:p>
+    <w:p>
+      <w:pPr>
+        <w:rPr>
+          <w:sz w:val="24"/>
+          <w:szCs w:val="24"/>
+          <w:lang w:val="id-ID"/>
+        </w:rPr>
+      </w:pPr>
+      <w:r>
+        <w:rPr>
+          <w:sz w:val="24"/>
+          <w:szCs w:val="24"/>
+          <w:lang w:val="id-ID"/>
+        </w:rPr>
+        <w:t>Sifat string :</w:t>
+      </w:r>
+    </w:p>
+    <w:p>
+      <w:pPr>
+        <w:pStyle w:val="ListParagraph"/>
+        <w:numPr>
+          <w:ilvl w:val="0"/>
+          <w:numId w:val="2"/>
+        </w:numPr>
+        <w:rPr>
+          <w:sz w:val="24"/>
+          <w:szCs w:val="24"/>
+          <w:lang w:val="id-ID"/>
+        </w:rPr>
+      </w:pPr>
+      <w:r>
+        <w:rPr>
+          <w:sz w:val="24"/>
+          <w:szCs w:val="24"/>
+          <w:lang w:val="id-ID"/>
+        </w:rPr>
+        <w:t>Ketika variabel string baru yang isi nya disamakan dengan string lama kemudian isinya</w:t>
+      </w:r>
+      <w:r>
+        <w:rPr>
+          <w:sz w:val="24"/>
+          <w:szCs w:val="24"/>
+          <w:lang w:val="id-ID"/>
+        </w:rPr>
+        <w:t xml:space="preserve"> diubah maka string tersebut akan menggunakan </w:t>
+      </w:r>
+      <w:r>
+        <w:rPr>
+          <w:sz w:val="24"/>
+          <w:szCs w:val="24"/>
+          <w:lang w:val="id-ID"/>
+        </w:rPr>
+        <w:t xml:space="preserve">alamat </w:t>
+      </w:r>
+      <w:r>
+        <w:rPr>
+          <w:sz w:val="24"/>
+          <w:szCs w:val="24"/>
+          <w:lang w:val="id-ID"/>
+        </w:rPr>
+        <w:t xml:space="preserve"> </w:t>
+      </w:r>
+      <w:r>
+        <w:rPr>
+          <w:b/>
+          <w:sz w:val="24"/>
+          <w:szCs w:val="24"/>
+          <w:lang w:val="id-ID"/>
+        </w:rPr>
+        <w:t>memori yang baru</w:t>
+      </w:r>
+      <w:r>
+        <w:rPr>
+          <w:sz w:val="24"/>
+          <w:szCs w:val="24"/>
+          <w:lang w:val="id-ID"/>
+        </w:rPr>
+        <w:t>.</w:t>
+      </w:r>
+    </w:p>
+    <w:p>
+      <w:pPr>
+        <w:pStyle w:val="ListParagraph"/>
+        <w:rPr>
+          <w:sz w:val="24"/>
+          <w:szCs w:val="24"/>
+          <w:lang w:val="id-ID"/>
+        </w:rPr>
+      </w:pPr>
+      <w:r>
+        <w:rPr>
+          <w:sz w:val="24"/>
+          <w:szCs w:val="24"/>
+          <w:lang w:val="id-ID"/>
+        </w:rPr>
+        <w:t xml:space="preserve">( </w:t>
+      </w:r>
+      <w:r>
+        <w:rPr>
+          <w:b/>
+          <w:sz w:val="24"/>
+          <w:szCs w:val="24"/>
+          <w:lang w:val="id-ID"/>
+        </w:rPr>
+        <w:t>Hal ini berbeda dengan sifat Array ).</w:t>
+      </w:r>
+    </w:p>
+    <w:p>
+      <w:pPr>
+        <w:pStyle w:val="ListParagraph"/>
+        <w:numPr>
+          <w:ilvl w:val="0"/>
+          <w:numId w:val="2"/>
+        </w:numPr>
+        <w:rPr>
+          <w:sz w:val="24"/>
+          <w:szCs w:val="24"/>
+          <w:lang w:val="id-ID"/>
+        </w:rPr>
+      </w:pPr>
+      <w:r>
+        <w:rPr>
+          <w:sz w:val="24"/>
+          <w:szCs w:val="24"/>
+          <w:lang w:val="id-ID"/>
+        </w:rPr>
+        <w:t xml:space="preserve">Variabel yang diisi dengan </w:t>
+      </w:r>
+      <w:r>
+        <w:rPr>
+          <w:b/>
+          <w:sz w:val="24"/>
+          <w:szCs w:val="24"/>
+          <w:lang w:val="id-ID"/>
+        </w:rPr>
+        <w:t>string saat dideklarasikan</w:t>
+      </w:r>
+      <w:r>
+        <w:rPr>
+          <w:sz w:val="24"/>
+          <w:szCs w:val="24"/>
+          <w:lang w:val="id-ID"/>
+        </w:rPr>
+        <w:t xml:space="preserve"> akan masuk ke dalam </w:t>
+      </w:r>
+      <w:r>
+        <w:rPr>
+          <w:b/>
+          <w:sz w:val="24"/>
+          <w:szCs w:val="24"/>
+          <w:lang w:val="id-ID"/>
+        </w:rPr>
+        <w:t>alamat memori literal</w:t>
+      </w:r>
+      <w:r>
+        <w:rPr>
+          <w:sz w:val="24"/>
+          <w:szCs w:val="24"/>
+          <w:lang w:val="id-ID"/>
+        </w:rPr>
+        <w:t xml:space="preserve">. Jika variabel string yang isinya sama dilakukan pengecekkan menggunakan IF maka hasilnya akan </w:t>
+      </w:r>
+      <w:r>
+        <w:rPr>
+          <w:b/>
+          <w:sz w:val="24"/>
+          <w:szCs w:val="24"/>
+          <w:lang w:val="id-ID"/>
+        </w:rPr>
+        <w:t>true</w:t>
+      </w:r>
+      <w:r>
+        <w:rPr>
+          <w:sz w:val="24"/>
+          <w:szCs w:val="24"/>
+          <w:lang w:val="id-ID"/>
+        </w:rPr>
+        <w:t>.</w:t>
+      </w:r>
+    </w:p>
+    <w:p>
+      <w:pPr>
+        <w:pStyle w:val="ListParagraph"/>
+        <w:rPr>
+          <w:sz w:val="24"/>
+          <w:szCs w:val="24"/>
+          <w:lang w:val="id-ID"/>
+        </w:rPr>
+      </w:pPr>
+      <w:r>
+        <w:rPr>
+          <w:i/>
+          <w:sz w:val="24"/>
+          <w:szCs w:val="24"/>
+          <w:lang w:val="id-ID"/>
+        </w:rPr>
+        <w:t>If( stringA == stringB)</w:t>
+      </w:r>
+      <w:r>
+        <w:rPr>
+          <w:sz w:val="24"/>
+          <w:szCs w:val="24"/>
+          <w:lang w:val="id-ID"/>
+        </w:rPr>
+        <w:t xml:space="preserve"> =&gt; akan menghasilkan nilai True.</w:t>
+      </w:r>
+    </w:p>
+    <w:p>
+      <w:pPr>
+        <w:pStyle w:val="ListParagraph"/>
+        <w:rPr>
+          <w:sz w:val="24"/>
+          <w:szCs w:val="24"/>
+          <w:lang w:val="id-ID"/>
+        </w:rPr>
+      </w:pPr>
+    </w:p>
+    <w:p>
+      <w:pPr>
+        <w:pStyle w:val="ListParagraph"/>
+        <w:numPr>
+          <w:ilvl w:val="0"/>
+          <w:numId w:val="2"/>
+        </w:numPr>
+        <w:rPr>
+          <w:sz w:val="24"/>
+          <w:szCs w:val="24"/>
+          <w:lang w:val="id-ID"/>
+        </w:rPr>
+      </w:pPr>
+      <w:r>
+        <w:rPr>
+          <w:sz w:val="24"/>
+          <w:szCs w:val="24"/>
+          <w:lang w:val="id-ID"/>
+        </w:rPr>
+        <w:t xml:space="preserve">Tetapi jika varabel diisi dengan menggunakan string yang </w:t>
+      </w:r>
+      <w:r>
+        <w:rPr>
+          <w:b/>
+          <w:sz w:val="24"/>
+          <w:szCs w:val="24"/>
+          <w:lang w:val="id-ID"/>
+        </w:rPr>
+        <w:t>diinputkan oleh user</w:t>
+      </w:r>
+      <w:r>
+        <w:rPr>
+          <w:sz w:val="24"/>
+          <w:szCs w:val="24"/>
+          <w:lang w:val="id-ID"/>
+        </w:rPr>
+        <w:t xml:space="preserve"> ketika program sudah berjalan, variabel tersebut akan diletakkan di alamat </w:t>
+      </w:r>
+      <w:r>
+        <w:rPr>
+          <w:b/>
+          <w:sz w:val="24"/>
+          <w:szCs w:val="24"/>
+          <w:lang w:val="id-ID"/>
+        </w:rPr>
+        <w:t>memori</w:t>
+      </w:r>
+      <w:r>
+        <w:rPr>
+          <w:sz w:val="24"/>
+          <w:szCs w:val="24"/>
+          <w:lang w:val="id-ID"/>
+        </w:rPr>
+        <w:t xml:space="preserve"> </w:t>
+      </w:r>
+      <w:r>
+        <w:rPr>
+          <w:b/>
+          <w:sz w:val="24"/>
+          <w:szCs w:val="24"/>
+          <w:lang w:val="id-ID"/>
+        </w:rPr>
+        <w:t xml:space="preserve">heap. </w:t>
+      </w:r>
+    </w:p>
+    <w:p>
+      <w:pPr>
+        <w:pStyle w:val="ListParagraph"/>
+        <w:rPr>
+          <w:sz w:val="24"/>
+          <w:szCs w:val="24"/>
+          <w:lang w:val="id-ID"/>
+        </w:rPr>
+      </w:pPr>
+      <w:r>
+        <w:rPr>
+          <w:sz w:val="24"/>
+          <w:szCs w:val="24"/>
+          <w:lang w:val="id-ID"/>
+        </w:rPr>
+        <w:t xml:space="preserve">Artinya memori yang digunakan </w:t>
+      </w:r>
+      <w:r>
+        <w:rPr>
+          <w:b/>
+          <w:sz w:val="24"/>
+          <w:szCs w:val="24"/>
+          <w:lang w:val="id-ID"/>
+        </w:rPr>
+        <w:t xml:space="preserve">sama </w:t>
+      </w:r>
+      <w:r>
+        <w:rPr>
+          <w:sz w:val="24"/>
+          <w:szCs w:val="24"/>
+          <w:lang w:val="id-ID"/>
+        </w:rPr>
+        <w:t>dengan</w:t>
+      </w:r>
+      <w:r>
+        <w:rPr>
+          <w:sz w:val="24"/>
+          <w:szCs w:val="24"/>
+          <w:lang w:val="id-ID"/>
+        </w:rPr>
+        <w:t xml:space="preserve"> memori untuk menyimpan array, yang mana jika dilakukan pengecekan isi yang sama menggunakan </w:t>
+      </w:r>
+      <w:r>
+        <w:rPr>
+          <w:b/>
+          <w:sz w:val="24"/>
+          <w:szCs w:val="24"/>
+          <w:lang w:val="id-ID"/>
+        </w:rPr>
+        <w:t>IF</w:t>
+      </w:r>
+      <w:r>
+        <w:rPr>
+          <w:sz w:val="24"/>
+          <w:szCs w:val="24"/>
+          <w:lang w:val="id-ID"/>
+        </w:rPr>
+        <w:t xml:space="preserve"> maka menghasilkan nilai </w:t>
+      </w:r>
+      <w:r>
+        <w:rPr>
+          <w:b/>
+          <w:sz w:val="24"/>
+          <w:szCs w:val="24"/>
+          <w:lang w:val="id-ID"/>
+        </w:rPr>
+        <w:t>false.</w:t>
+      </w:r>
+      <w:r>
+        <w:rPr>
+          <w:sz w:val="24"/>
+          <w:szCs w:val="24"/>
+          <w:lang w:val="id-ID"/>
+        </w:rPr>
+        <w:t xml:space="preserve"> </w:t>
+      </w:r>
+      <w:r>
+        <w:rPr>
+          <w:sz w:val="24"/>
+          <w:szCs w:val="24"/>
+          <w:lang w:val="id-ID"/>
+        </w:rPr>
+        <w:t xml:space="preserve">Untuk melakukan pengecekannya dapat menggunakan perintah </w:t>
+      </w:r>
+      <w:r>
+        <w:rPr>
+          <w:b/>
+          <w:sz w:val="24"/>
+          <w:szCs w:val="24"/>
+          <w:lang w:val="id-ID"/>
+        </w:rPr>
+        <w:t>equals</w:t>
+      </w:r>
+      <w:r>
+        <w:rPr>
+          <w:sz w:val="24"/>
+          <w:szCs w:val="24"/>
+          <w:lang w:val="id-ID"/>
+        </w:rPr>
+        <w:t>, bisa dilihat pada tabel di bawah.</w:t>
+      </w:r>
+    </w:p>
+    <w:tbl>
+      <w:tblPr>
+        <w:tblStyle w:val="TableGrid"/>
+        <w:tblW w:w="0" w:type="auto"/>
+        <w:tblLook w:val="04A0" w:firstRow="1" w:lastRow="0" w:firstColumn="1" w:lastColumn="0" w:noHBand="0" w:noVBand="1"/>
+      </w:tblPr>
+      <w:tblGrid>
+        <w:gridCol w:w="4675"/>
+        <w:gridCol w:w="4675"/>
+      </w:tblGrid>
+      <w:tr>
+        <w:tc>
+          <w:tcPr>
+            <w:tcW w:w="4675" w:type="dxa"/>
+          </w:tcPr>
+          <w:p>
+            <w:pPr>
+              <w:rPr>
+                <w:sz w:val="24"/>
+                <w:szCs w:val="24"/>
+                <w:lang w:val="id-ID"/>
+              </w:rPr>
+            </w:pPr>
+            <w:r>
+              <w:rPr>
+                <w:i/>
+                <w:sz w:val="24"/>
+                <w:szCs w:val="24"/>
+                <w:lang w:val="id-ID"/>
+              </w:rPr>
+              <w:t>Nama_string</w:t>
+            </w:r>
+            <w:r>
+              <w:rPr>
+                <w:sz w:val="24"/>
+                <w:szCs w:val="24"/>
+                <w:lang w:val="id-ID"/>
+              </w:rPr>
+              <w:t>.charAt(5);</w:t>
+            </w:r>
+          </w:p>
+          <w:p>
+            <w:pPr>
+              <w:rPr>
+                <w:sz w:val="24"/>
+                <w:szCs w:val="24"/>
+                <w:lang w:val="id-ID"/>
+              </w:rPr>
+            </w:pPr>
+            <w:r>
+              <w:rPr>
+                <w:sz w:val="24"/>
+                <w:szCs w:val="24"/>
+                <w:lang w:val="id-ID"/>
+              </w:rPr>
+              <w:t>“5 =&gt; mengambil index ke 5”</w:t>
+            </w:r>
+          </w:p>
+        </w:tc>
+        <w:tc>
+          <w:tcPr>
+            <w:tcW w:w="4675" w:type="dxa"/>
+          </w:tcPr>
+          <w:p>
+            <w:pPr>
+              <w:rPr>
+                <w:sz w:val="24"/>
+                <w:szCs w:val="24"/>
+                <w:lang w:val="id-ID"/>
+              </w:rPr>
+            </w:pPr>
+            <w:r>
+              <w:rPr>
+                <w:sz w:val="24"/>
+                <w:szCs w:val="24"/>
+                <w:lang w:val="id-ID"/>
+              </w:rPr>
+              <w:t>Mengambil karakter dari string pada index tertentu</w:t>
+            </w:r>
+          </w:p>
+        </w:tc>
+      </w:tr>
+      <w:tr>
+        <w:tc>
+          <w:tcPr>
+            <w:tcW w:w="4675" w:type="dxa"/>
+          </w:tcPr>
+          <w:p>
+            <w:pPr>
+              <w:rPr>
+                <w:sz w:val="24"/>
+                <w:szCs w:val="24"/>
+                <w:lang w:val="id-ID"/>
+              </w:rPr>
+            </w:pPr>
+            <w:r>
+              <w:rPr>
+                <w:i/>
+                <w:sz w:val="24"/>
+                <w:szCs w:val="24"/>
+                <w:lang w:val="id-ID"/>
+              </w:rPr>
+              <w:t>Nama_string</w:t>
+            </w:r>
+            <w:r>
+              <w:rPr>
+                <w:sz w:val="24"/>
+                <w:szCs w:val="24"/>
+                <w:lang w:val="id-ID"/>
+              </w:rPr>
+              <w:t>.substring(10, 15);</w:t>
+            </w:r>
+          </w:p>
+          <w:p>
+            <w:pPr>
+              <w:rPr>
+                <w:sz w:val="24"/>
+                <w:szCs w:val="24"/>
+                <w:lang w:val="id-ID"/>
+              </w:rPr>
+            </w:pPr>
+            <w:r>
+              <w:rPr>
+                <w:sz w:val="24"/>
+                <w:szCs w:val="24"/>
+                <w:lang w:val="id-ID"/>
+              </w:rPr>
+              <w:t>“10, 15 =&gt; range index yang diambil 10-15”</w:t>
+            </w:r>
+          </w:p>
+        </w:tc>
+        <w:tc>
+          <w:tcPr>
+            <w:tcW w:w="4675" w:type="dxa"/>
+          </w:tcPr>
+          <w:p>
+            <w:pPr>
+              <w:rPr>
+                <w:sz w:val="24"/>
+                <w:szCs w:val="24"/>
+                <w:lang w:val="id-ID"/>
+              </w:rPr>
+            </w:pPr>
+            <w:r>
+              <w:rPr>
+                <w:sz w:val="24"/>
+                <w:szCs w:val="24"/>
+                <w:lang w:val="id-ID"/>
+              </w:rPr>
+              <w:t>Mengambil karakter dari string pada index range index tertentu lalu mengembalikan dalam bentuk string.</w:t>
+            </w:r>
+          </w:p>
+        </w:tc>
+      </w:tr>
+      <w:tr>
+        <w:tc>
+          <w:tcPr>
+            <w:tcW w:w="4675" w:type="dxa"/>
+          </w:tcPr>
+          <w:p>
+            <w:pPr>
+              <w:rPr>
+                <w:sz w:val="24"/>
+                <w:szCs w:val="24"/>
+                <w:lang w:val="id-ID"/>
+              </w:rPr>
+            </w:pPr>
+            <w:r>
+              <w:rPr>
+                <w:i/>
+                <w:sz w:val="24"/>
+                <w:szCs w:val="24"/>
+                <w:lang w:val="id-ID"/>
+              </w:rPr>
+              <w:t>namaString</w:t>
+            </w:r>
+            <w:r>
+              <w:rPr>
+                <w:sz w:val="24"/>
+                <w:szCs w:val="24"/>
+                <w:lang w:val="id-ID"/>
+              </w:rPr>
+              <w:t>.toUpperCase();</w:t>
+            </w:r>
+          </w:p>
+        </w:tc>
+        <w:tc>
+          <w:tcPr>
+            <w:tcW w:w="4675" w:type="dxa"/>
+          </w:tcPr>
+          <w:p>
+            <w:pPr>
+              <w:rPr>
+                <w:sz w:val="24"/>
+                <w:szCs w:val="24"/>
+                <w:lang w:val="id-ID"/>
+              </w:rPr>
+            </w:pPr>
+            <w:r>
+              <w:rPr>
+                <w:sz w:val="24"/>
+                <w:szCs w:val="24"/>
+                <w:lang w:val="id-ID"/>
+              </w:rPr>
+              <w:t>Mengubah isi string menjadi hurup kapital semua / Uppercase</w:t>
+            </w:r>
+          </w:p>
+        </w:tc>
+      </w:tr>
+      <w:tr>
+        <w:tc>
+          <w:tcPr>
+            <w:tcW w:w="4675" w:type="dxa"/>
+          </w:tcPr>
+          <w:p>
+            <w:pPr>
+              <w:rPr>
+                <w:sz w:val="24"/>
+                <w:szCs w:val="24"/>
+                <w:lang w:val="id-ID"/>
+              </w:rPr>
+            </w:pPr>
+            <w:r>
+              <w:rPr>
+                <w:i/>
+                <w:sz w:val="24"/>
+                <w:szCs w:val="24"/>
+                <w:lang w:val="id-ID"/>
+              </w:rPr>
+              <w:t>namaString</w:t>
+            </w:r>
+            <w:r>
+              <w:rPr>
+                <w:sz w:val="24"/>
+                <w:szCs w:val="24"/>
+                <w:lang w:val="id-ID"/>
+              </w:rPr>
+              <w:t>.to</w:t>
+            </w:r>
+            <w:r>
+              <w:rPr>
+                <w:sz w:val="24"/>
+                <w:szCs w:val="24"/>
+                <w:lang w:val="id-ID"/>
+              </w:rPr>
+              <w:t>Lower</w:t>
+            </w:r>
+            <w:r>
+              <w:rPr>
+                <w:sz w:val="24"/>
+                <w:szCs w:val="24"/>
+                <w:lang w:val="id-ID"/>
+              </w:rPr>
+              <w:t>Case();</w:t>
+            </w:r>
+          </w:p>
+        </w:tc>
+        <w:tc>
+          <w:tcPr>
+            <w:tcW w:w="4675" w:type="dxa"/>
+          </w:tcPr>
+          <w:p>
+            <w:pPr>
+              <w:rPr>
+                <w:sz w:val="24"/>
+                <w:szCs w:val="24"/>
+                <w:lang w:val="id-ID"/>
+              </w:rPr>
+            </w:pPr>
+            <w:r>
+              <w:rPr>
+                <w:sz w:val="24"/>
+                <w:szCs w:val="24"/>
+                <w:lang w:val="id-ID"/>
+              </w:rPr>
+              <w:t xml:space="preserve">Mengubah isi string menjadi hurup </w:t>
+            </w:r>
+            <w:r>
+              <w:rPr>
+                <w:sz w:val="24"/>
+                <w:szCs w:val="24"/>
+                <w:lang w:val="id-ID"/>
+              </w:rPr>
+              <w:t>kecil</w:t>
+            </w:r>
+            <w:r>
+              <w:rPr>
+                <w:sz w:val="24"/>
+                <w:szCs w:val="24"/>
+                <w:lang w:val="id-ID"/>
+              </w:rPr>
+              <w:t xml:space="preserve"> semua / </w:t>
+            </w:r>
+            <w:r>
+              <w:rPr>
+                <w:sz w:val="24"/>
+                <w:szCs w:val="24"/>
+                <w:lang w:val="id-ID"/>
+              </w:rPr>
+              <w:t>Lowercase</w:t>
+            </w:r>
+          </w:p>
+        </w:tc>
+      </w:tr>
+      <w:tr>
+        <w:tc>
+          <w:tcPr>
+            <w:tcW w:w="4675" w:type="dxa"/>
+          </w:tcPr>
+          <w:p>
+            <w:pPr>
+              <w:rPr>
+                <w:sz w:val="24"/>
+                <w:szCs w:val="24"/>
+                <w:lang w:val="id-ID"/>
+              </w:rPr>
+            </w:pPr>
+            <w:r>
+              <w:rPr>
+                <w:i/>
+                <w:sz w:val="24"/>
+                <w:szCs w:val="24"/>
+                <w:lang w:val="id-ID"/>
+              </w:rPr>
+              <w:t>namaString</w:t>
+            </w:r>
+            <w:r>
+              <w:rPr>
+                <w:sz w:val="24"/>
+                <w:szCs w:val="24"/>
+                <w:lang w:val="id-ID"/>
+              </w:rPr>
+              <w:t>.equals(</w:t>
+            </w:r>
+            <w:r>
+              <w:rPr>
+                <w:i/>
+                <w:sz w:val="24"/>
+                <w:szCs w:val="24"/>
+                <w:lang w:val="id-ID"/>
+              </w:rPr>
+              <w:t>namaString2)</w:t>
+            </w:r>
+            <w:r>
+              <w:rPr>
+                <w:sz w:val="24"/>
+                <w:szCs w:val="24"/>
+                <w:lang w:val="id-ID"/>
+              </w:rPr>
+              <w:t>;</w:t>
+            </w:r>
+          </w:p>
+        </w:tc>
+        <w:tc>
+          <w:tcPr>
+            <w:tcW w:w="4675" w:type="dxa"/>
+          </w:tcPr>
+          <w:p>
+            <w:pPr>
+              <w:rPr>
+                <w:sz w:val="24"/>
+                <w:szCs w:val="24"/>
+                <w:lang w:val="id-ID"/>
+              </w:rPr>
+            </w:pPr>
+            <w:r>
+              <w:rPr>
+                <w:sz w:val="24"/>
+                <w:szCs w:val="24"/>
+                <w:lang w:val="id-ID"/>
+              </w:rPr>
+              <w:t>Untuk mengecek apakah isi string pertama sama dengan string kedua</w:t>
+            </w:r>
+          </w:p>
+        </w:tc>
+      </w:tr>
+      <w:tr>
+        <w:tc>
+          <w:tcPr>
+            <w:tcW w:w="4675" w:type="dxa"/>
+          </w:tcPr>
+          <w:p>
+            <w:pPr>
+              <w:rPr>
+                <w:sz w:val="24"/>
+                <w:szCs w:val="24"/>
+                <w:lang w:val="id-ID"/>
+              </w:rPr>
+            </w:pPr>
+            <w:r>
+              <w:rPr>
+                <w:i/>
+                <w:sz w:val="24"/>
+                <w:szCs w:val="24"/>
+                <w:lang w:val="id-ID"/>
+              </w:rPr>
+              <w:t>namaString</w:t>
+            </w:r>
+            <w:r>
+              <w:rPr>
+                <w:sz w:val="24"/>
+                <w:szCs w:val="24"/>
+                <w:lang w:val="id-ID"/>
+              </w:rPr>
+              <w:t>.compareTo(</w:t>
+            </w:r>
+            <w:r>
+              <w:rPr>
+                <w:i/>
+                <w:sz w:val="24"/>
+                <w:szCs w:val="24"/>
+                <w:lang w:val="id-ID"/>
+              </w:rPr>
+              <w:t>namaString2);</w:t>
+            </w:r>
+          </w:p>
+        </w:tc>
+        <w:tc>
+          <w:tcPr>
+            <w:tcW w:w="4675" w:type="dxa"/>
+          </w:tcPr>
+          <w:p>
+            <w:pPr>
+              <w:rPr>
+                <w:sz w:val="24"/>
+                <w:szCs w:val="24"/>
+                <w:lang w:val="id-ID"/>
+              </w:rPr>
+            </w:pPr>
+            <w:r>
+              <w:rPr>
+                <w:sz w:val="24"/>
+                <w:szCs w:val="24"/>
+                <w:lang w:val="id-ID"/>
+              </w:rPr>
+              <w:t xml:space="preserve">Untuk mengetahui perbandingan isi string menurut abjad dan pengecekan dilakukan dari karakter pertama yang </w:t>
+            </w:r>
+            <w:r>
+              <w:rPr>
+                <w:b/>
+                <w:sz w:val="24"/>
+                <w:szCs w:val="24"/>
+                <w:lang w:val="id-ID"/>
+              </w:rPr>
+              <w:t>berbeda</w:t>
+            </w:r>
+            <w:r>
+              <w:rPr>
+                <w:sz w:val="24"/>
+                <w:szCs w:val="24"/>
+                <w:lang w:val="id-ID"/>
+              </w:rPr>
+              <w:t xml:space="preserve">. Fungsi ini akan mengembalikan nilai integer. Nilai ini adalah jarak antara karakter </w:t>
+            </w:r>
+            <w:r>
+              <w:rPr>
+                <w:b/>
+                <w:sz w:val="24"/>
+                <w:szCs w:val="24"/>
+                <w:lang w:val="id-ID"/>
+              </w:rPr>
+              <w:t>String1 dari String2</w:t>
+            </w:r>
+            <w:r>
+              <w:rPr>
+                <w:sz w:val="24"/>
+                <w:szCs w:val="24"/>
+                <w:lang w:val="id-ID"/>
+              </w:rPr>
+              <w:t xml:space="preserve">. Misal </w:t>
+            </w:r>
+            <w:r>
+              <w:rPr>
+                <w:b/>
+                <w:sz w:val="24"/>
+                <w:szCs w:val="24"/>
+                <w:lang w:val="id-ID"/>
+              </w:rPr>
+              <w:t>string1 = Alam</w:t>
+            </w:r>
+            <w:r>
+              <w:rPr>
+                <w:sz w:val="24"/>
+                <w:szCs w:val="24"/>
+                <w:lang w:val="id-ID"/>
+              </w:rPr>
+              <w:t xml:space="preserve"> dan </w:t>
+            </w:r>
+            <w:r>
+              <w:rPr>
+                <w:b/>
+                <w:sz w:val="24"/>
+                <w:szCs w:val="24"/>
+                <w:lang w:val="id-ID"/>
+              </w:rPr>
+              <w:t>string2 = Cerah</w:t>
+            </w:r>
+            <w:r>
+              <w:rPr>
+                <w:sz w:val="24"/>
+                <w:szCs w:val="24"/>
+                <w:lang w:val="id-ID"/>
+              </w:rPr>
+              <w:t xml:space="preserve">, maka fungsi akan mengembalikan nilai </w:t>
+            </w:r>
+            <w:r>
+              <w:rPr>
+                <w:b/>
+                <w:sz w:val="24"/>
+                <w:szCs w:val="24"/>
+                <w:lang w:val="id-ID"/>
+              </w:rPr>
+              <w:t>-2.</w:t>
+            </w:r>
+            <w:r>
+              <w:rPr>
+                <w:sz w:val="24"/>
+                <w:szCs w:val="24"/>
+                <w:lang w:val="id-ID"/>
+              </w:rPr>
+              <w:t xml:space="preserve"> Jika variabel yang dicek dibalikan</w:t>
+            </w:r>
+          </w:p>
+          <w:p>
+            <w:pPr>
+              <w:rPr>
+                <w:b/>
+                <w:sz w:val="24"/>
+                <w:szCs w:val="24"/>
+                <w:lang w:val="id-ID"/>
+              </w:rPr>
+            </w:pPr>
+            <w:r>
+              <w:rPr>
+                <w:b/>
+                <w:sz w:val="24"/>
+                <w:szCs w:val="24"/>
+                <w:lang w:val="id-ID"/>
+              </w:rPr>
+              <w:lastRenderedPageBreak/>
+              <w:t xml:space="preserve">String2 compare string1 </w:t>
+            </w:r>
+            <w:r>
+              <w:rPr>
+                <w:sz w:val="24"/>
+                <w:szCs w:val="24"/>
+                <w:lang w:val="id-ID"/>
+              </w:rPr>
+              <w:t xml:space="preserve">, maka akan mengembalikan nilai </w:t>
+            </w:r>
+            <w:r>
+              <w:rPr>
+                <w:b/>
+                <w:sz w:val="24"/>
+                <w:szCs w:val="24"/>
+                <w:lang w:val="id-ID"/>
+              </w:rPr>
+              <w:t>2.</w:t>
+            </w:r>
           </w:p>
         </w:tc>
       </w:tr>
@@ -766,9 +2936,9 @@
 <file path=word/numbering.xml><?xml version="1.0" encoding="utf-8"?>
 <w:numbering xmlns:wpc="http://schemas.microsoft.com/office/word/2010/wordprocessingCanvas" xmlns:cx="http://schemas.microsoft.com/office/drawing/2014/chartex" xmlns:cx1="http://schemas.microsoft.com/office/drawing/2015/9/8/chartex" xmlns:mc="http://schemas.openxmlformats.org/markup-compatibility/2006" xmlns:o="urn:schemas-microsoft-com:office:office" xmlns:r="http://schemas.openxmlformats.org/officeDocument/2006/relationships" xmlns:m="http://schemas.openxmlformats.org/officeDocument/2006/math" xmlns:v="urn:schemas-microsoft-com:vml" xmlns:wp14="http://schemas.microsoft.com/office/word/2010/wordprocessingDrawing" xmlns:wp="http://schemas.openxmlformats.org/drawingml/2006/wordprocessingDrawing" xmlns:w10="urn:schemas-microsoft-com:office:word" xmlns:w="http://schemas.openxmlformats.org/wordprocessingml/2006/main" xmlns:w14="http://schemas.microsoft.com/office/word/2010/wordml" xmlns:w15="http://schemas.microsoft.com/office/word/2012/wordml" xmlns:w16se="http://schemas.microsoft.com/office/word/2015/wordml/symex" xmlns:wpg="http://schemas.microsoft.com/office/word/2010/wordprocessingGroup" xmlns:wpi="http://schemas.microsoft.com/office/word/2010/wordprocessingInk" xmlns:wne="http://schemas.microsoft.com/office/word/2006/wordml" xmlns:wps="http://schemas.microsoft.com/office/word/2010/wordprocessingShape" mc:Ignorable="w14 w15 w16se wp14">
   <w:abstractNum w:abstractNumId="0" w15:restartNumberingAfterBreak="0">
-    <w:nsid w:val="4FB91F74"/>
+    <w:nsid w:val="341710B0"/>
     <w:multiLevelType w:val="hybridMultilevel"/>
-    <w:tmpl w:val="62D88392"/>
+    <w:tmpl w:val="9C667B8C"/>
     <w:lvl w:ilvl="0" w:tplc="0409000F">
       <w:start w:val="1"/>
       <w:numFmt w:val="decimal"/>
@@ -854,8 +3024,192 @@
       </w:pPr>
     </w:lvl>
   </w:abstractNum>
+  <w:abstractNum w:abstractNumId="1" w15:restartNumberingAfterBreak="0">
+    <w:nsid w:val="3C3E5F38"/>
+    <w:multiLevelType w:val="hybridMultilevel"/>
+    <w:tmpl w:val="54E2F4D6"/>
+    <w:lvl w:ilvl="0" w:tplc="0409000F">
+      <w:start w:val="1"/>
+      <w:numFmt w:val="decimal"/>
+      <w:lvlText w:val="%1."/>
+      <w:lvlJc w:val="left"/>
+      <w:pPr>
+        <w:ind w:left="720" w:hanging="360"/>
+      </w:pPr>
+      <w:rPr>
+        <w:rFonts w:hint="default"/>
+      </w:rPr>
+    </w:lvl>
+    <w:lvl w:ilvl="1" w:tplc="04090019" w:tentative="1">
+      <w:start w:val="1"/>
+      <w:numFmt w:val="lowerLetter"/>
+      <w:lvlText w:val="%2."/>
+      <w:lvlJc w:val="left"/>
+      <w:pPr>
+        <w:ind w:left="1440" w:hanging="360"/>
+      </w:pPr>
+    </w:lvl>
+    <w:lvl w:ilvl="2" w:tplc="0409001B" w:tentative="1">
+      <w:start w:val="1"/>
+      <w:numFmt w:val="lowerRoman"/>
+      <w:lvlText w:val="%3."/>
+      <w:lvlJc w:val="right"/>
+      <w:pPr>
+        <w:ind w:left="2160" w:hanging="180"/>
+      </w:pPr>
+    </w:lvl>
+    <w:lvl w:ilvl="3" w:tplc="0409000F" w:tentative="1">
+      <w:start w:val="1"/>
+      <w:numFmt w:val="decimal"/>
+      <w:lvlText w:val="%4."/>
+      <w:lvlJc w:val="left"/>
+      <w:pPr>
+        <w:ind w:left="2880" w:hanging="360"/>
+      </w:pPr>
+    </w:lvl>
+    <w:lvl w:ilvl="4" w:tplc="04090019" w:tentative="1">
+      <w:start w:val="1"/>
+      <w:numFmt w:val="lowerLetter"/>
+      <w:lvlText w:val="%5."/>
+      <w:lvlJc w:val="left"/>
+      <w:pPr>
+        <w:ind w:left="3600" w:hanging="360"/>
+      </w:pPr>
+    </w:lvl>
+    <w:lvl w:ilvl="5" w:tplc="0409001B" w:tentative="1">
+      <w:start w:val="1"/>
+      <w:numFmt w:val="lowerRoman"/>
+      <w:lvlText w:val="%6."/>
+      <w:lvlJc w:val="right"/>
+      <w:pPr>
+        <w:ind w:left="4320" w:hanging="180"/>
+      </w:pPr>
+    </w:lvl>
+    <w:lvl w:ilvl="6" w:tplc="0409000F" w:tentative="1">
+      <w:start w:val="1"/>
+      <w:numFmt w:val="decimal"/>
+      <w:lvlText w:val="%7."/>
+      <w:lvlJc w:val="left"/>
+      <w:pPr>
+        <w:ind w:left="5040" w:hanging="360"/>
+      </w:pPr>
+    </w:lvl>
+    <w:lvl w:ilvl="7" w:tplc="04090019" w:tentative="1">
+      <w:start w:val="1"/>
+      <w:numFmt w:val="lowerLetter"/>
+      <w:lvlText w:val="%8."/>
+      <w:lvlJc w:val="left"/>
+      <w:pPr>
+        <w:ind w:left="5760" w:hanging="360"/>
+      </w:pPr>
+    </w:lvl>
+    <w:lvl w:ilvl="8" w:tplc="0409001B" w:tentative="1">
+      <w:start w:val="1"/>
+      <w:numFmt w:val="lowerRoman"/>
+      <w:lvlText w:val="%9."/>
+      <w:lvlJc w:val="right"/>
+      <w:pPr>
+        <w:ind w:left="6480" w:hanging="180"/>
+      </w:pPr>
+    </w:lvl>
+  </w:abstractNum>
+  <w:abstractNum w:abstractNumId="2" w15:restartNumberingAfterBreak="0">
+    <w:nsid w:val="4FB91F74"/>
+    <w:multiLevelType w:val="hybridMultilevel"/>
+    <w:tmpl w:val="62D88392"/>
+    <w:lvl w:ilvl="0" w:tplc="0409000F">
+      <w:start w:val="1"/>
+      <w:numFmt w:val="decimal"/>
+      <w:lvlText w:val="%1."/>
+      <w:lvlJc w:val="left"/>
+      <w:pPr>
+        <w:ind w:left="720" w:hanging="360"/>
+      </w:pPr>
+      <w:rPr>
+        <w:rFonts w:hint="default"/>
+      </w:rPr>
+    </w:lvl>
+    <w:lvl w:ilvl="1" w:tplc="04090019" w:tentative="1">
+      <w:start w:val="1"/>
+      <w:numFmt w:val="lowerLetter"/>
+      <w:lvlText w:val="%2."/>
+      <w:lvlJc w:val="left"/>
+      <w:pPr>
+        <w:ind w:left="1440" w:hanging="360"/>
+      </w:pPr>
+    </w:lvl>
+    <w:lvl w:ilvl="2" w:tplc="0409001B" w:tentative="1">
+      <w:start w:val="1"/>
+      <w:numFmt w:val="lowerRoman"/>
+      <w:lvlText w:val="%3."/>
+      <w:lvlJc w:val="right"/>
+      <w:pPr>
+        <w:ind w:left="2160" w:hanging="180"/>
+      </w:pPr>
+    </w:lvl>
+    <w:lvl w:ilvl="3" w:tplc="0409000F" w:tentative="1">
+      <w:start w:val="1"/>
+      <w:numFmt w:val="decimal"/>
+      <w:lvlText w:val="%4."/>
+      <w:lvlJc w:val="left"/>
+      <w:pPr>
+        <w:ind w:left="2880" w:hanging="360"/>
+      </w:pPr>
+    </w:lvl>
+    <w:lvl w:ilvl="4" w:tplc="04090019" w:tentative="1">
+      <w:start w:val="1"/>
+      <w:numFmt w:val="lowerLetter"/>
+      <w:lvlText w:val="%5."/>
+      <w:lvlJc w:val="left"/>
+      <w:pPr>
+        <w:ind w:left="3600" w:hanging="360"/>
+      </w:pPr>
+    </w:lvl>
+    <w:lvl w:ilvl="5" w:tplc="0409001B" w:tentative="1">
+      <w:start w:val="1"/>
+      <w:numFmt w:val="lowerRoman"/>
+      <w:lvlText w:val="%6."/>
+      <w:lvlJc w:val="right"/>
+      <w:pPr>
+        <w:ind w:left="4320" w:hanging="180"/>
+      </w:pPr>
+    </w:lvl>
+    <w:lvl w:ilvl="6" w:tplc="0409000F" w:tentative="1">
+      <w:start w:val="1"/>
+      <w:numFmt w:val="decimal"/>
+      <w:lvlText w:val="%7."/>
+      <w:lvlJc w:val="left"/>
+      <w:pPr>
+        <w:ind w:left="5040" w:hanging="360"/>
+      </w:pPr>
+    </w:lvl>
+    <w:lvl w:ilvl="7" w:tplc="04090019" w:tentative="1">
+      <w:start w:val="1"/>
+      <w:numFmt w:val="lowerLetter"/>
+      <w:lvlText w:val="%8."/>
+      <w:lvlJc w:val="left"/>
+      <w:pPr>
+        <w:ind w:left="5760" w:hanging="360"/>
+      </w:pPr>
+    </w:lvl>
+    <w:lvl w:ilvl="8" w:tplc="0409001B" w:tentative="1">
+      <w:start w:val="1"/>
+      <w:numFmt w:val="lowerRoman"/>
+      <w:lvlText w:val="%9."/>
+      <w:lvlJc w:val="right"/>
+      <w:pPr>
+        <w:ind w:left="6480" w:hanging="180"/>
+      </w:pPr>
+    </w:lvl>
+  </w:abstractNum>
   <w:num w:numId="1">
+    <w:abstractNumId w:val="2"/>
+  </w:num>
+  <w:num w:numId="2">
     <w:abstractNumId w:val="0"/>
+  </w:num>
+  <w:num w:numId="3">
+    <w:abstractNumId w:val="1"/>
   </w:num>
 </w:numbering>
 </file>

</xml_diff>

<commit_message>
Tambah catatan Input dan output dari File
</commit_message>
<xml_diff>
--- a/Catatan Pembelajaran Java.docx
+++ b/Catatan Pembelajaran Java.docx
@@ -119,14 +119,6 @@
                 <w:lang w:val="id-ID"/>
               </w:rPr>
             </w:pPr>
-            <w:r>
-              <w:rPr>
-                <w:sz w:val="24"/>
-                <w:szCs w:val="24"/>
-                <w:lang w:val="id-ID"/>
-              </w:rPr>
-              <w:t>Penggunaan String</w:t>
-            </w:r>
           </w:p>
         </w:tc>
         <w:tc>
@@ -141,14 +133,6 @@
                 <w:lang w:val="id-ID"/>
               </w:rPr>
             </w:pPr>
-            <w:r>
-              <w:rPr>
-                <w:sz w:val="24"/>
-                <w:szCs w:val="24"/>
-                <w:lang w:val="id-ID"/>
-              </w:rPr>
-              <w:t>import java.lang.String;</w:t>
-            </w:r>
           </w:p>
         </w:tc>
       </w:tr>
@@ -173,6 +157,14 @@
               </w:rPr>
               <w:t>Mendapatkan input</w:t>
             </w:r>
+            <w:r>
+              <w:rPr>
+                <w:sz w:val="24"/>
+                <w:szCs w:val="24"/>
+                <w:lang w:val="id-ID"/>
+              </w:rPr>
+              <w:t xml:space="preserve"> dari terminal</w:t>
+            </w:r>
           </w:p>
         </w:tc>
         <w:tc>
@@ -257,6 +249,14 @@
                 <w:lang w:val="id-ID"/>
               </w:rPr>
             </w:pPr>
+            <w:r>
+              <w:rPr>
+                <w:sz w:val="24"/>
+                <w:szCs w:val="24"/>
+                <w:lang w:val="id-ID"/>
+              </w:rPr>
+              <w:t>Penggunaan String</w:t>
+            </w:r>
           </w:p>
         </w:tc>
         <w:tc>
@@ -271,6 +271,14 @@
                 <w:lang w:val="id-ID"/>
               </w:rPr>
             </w:pPr>
+            <w:r>
+              <w:rPr>
+                <w:sz w:val="24"/>
+                <w:szCs w:val="24"/>
+                <w:lang w:val="id-ID"/>
+              </w:rPr>
+              <w:t>import java.lang.String;</w:t>
+            </w:r>
           </w:p>
         </w:tc>
       </w:tr>
@@ -287,6 +295,14 @@
                 <w:lang w:val="id-ID"/>
               </w:rPr>
             </w:pPr>
+            <w:r>
+              <w:rPr>
+                <w:sz w:val="24"/>
+                <w:szCs w:val="24"/>
+                <w:lang w:val="id-ID"/>
+              </w:rPr>
+              <w:t>String Builder</w:t>
+            </w:r>
           </w:p>
         </w:tc>
         <w:tc>
@@ -301,6 +317,90 @@
                 <w:lang w:val="id-ID"/>
               </w:rPr>
             </w:pPr>
+            <w:r>
+              <w:rPr>
+                <w:sz w:val="24"/>
+                <w:szCs w:val="24"/>
+                <w:lang w:val="id-ID"/>
+              </w:rPr>
+              <w:t>Import java.lang.StringBuilder;</w:t>
+            </w:r>
+          </w:p>
+        </w:tc>
+      </w:tr>
+      <w:tr>
+        <w:tc>
+          <w:tcPr>
+            <w:tcW w:w="5382" w:type="dxa"/>
+          </w:tcPr>
+          <w:p>
+            <w:pPr>
+              <w:rPr>
+                <w:sz w:val="24"/>
+                <w:szCs w:val="24"/>
+                <w:lang w:val="id-ID"/>
+              </w:rPr>
+            </w:pPr>
+            <w:r>
+              <w:rPr>
+                <w:sz w:val="24"/>
+                <w:szCs w:val="24"/>
+                <w:lang w:val="id-ID"/>
+              </w:rPr>
+              <w:t>Mendapatkan input dari file</w:t>
+            </w:r>
+          </w:p>
+        </w:tc>
+        <w:tc>
+          <w:tcPr>
+            <w:tcW w:w="3968" w:type="dxa"/>
+          </w:tcPr>
+          <w:p>
+            <w:pPr>
+              <w:rPr>
+                <w:sz w:val="24"/>
+                <w:szCs w:val="24"/>
+                <w:lang w:val="id-ID"/>
+              </w:rPr>
+            </w:pPr>
+            <w:r>
+              <w:rPr>
+                <w:sz w:val="24"/>
+                <w:szCs w:val="24"/>
+                <w:lang w:val="id-ID"/>
+              </w:rPr>
+              <w:t>Import java.io.FileInputStream;</w:t>
+            </w:r>
+          </w:p>
+        </w:tc>
+      </w:tr>
+      <w:tr>
+        <w:tc>
+          <w:tcPr>
+            <w:tcW w:w="5382" w:type="dxa"/>
+          </w:tcPr>
+          <w:p>
+            <w:pPr>
+              <w:rPr>
+                <w:sz w:val="24"/>
+                <w:szCs w:val="24"/>
+                <w:lang w:val="id-ID"/>
+              </w:rPr>
+            </w:pPr>
+          </w:p>
+        </w:tc>
+        <w:tc>
+          <w:tcPr>
+            <w:tcW w:w="3968" w:type="dxa"/>
+          </w:tcPr>
+          <w:p>
+            <w:pPr>
+              <w:rPr>
+                <w:sz w:val="24"/>
+                <w:szCs w:val="24"/>
+                <w:lang w:val="id-ID"/>
+              </w:rPr>
+            </w:pPr>
           </w:p>
         </w:tc>
       </w:tr>
@@ -384,8 +484,6 @@
         </w:rPr>
         <w:t>Objek</w:t>
       </w:r>
-      <w:bookmarkStart w:id="0" w:name="_GoBack"/>
-      <w:bookmarkEnd w:id="0"/>
       <w:r>
         <w:rPr>
           <w:sz w:val="24"/>
@@ -879,6 +977,7 @@
           <w:szCs w:val="24"/>
           <w:lang w:val="id-ID"/>
         </w:rPr>
+        <w:lastRenderedPageBreak/>
         <w:t xml:space="preserve">tetapi jika kita </w:t>
       </w:r>
       <w:r>
@@ -931,7 +1030,6 @@
           <w:szCs w:val="24"/>
           <w:lang w:val="id-ID"/>
         </w:rPr>
-        <w:lastRenderedPageBreak/>
         <w:t xml:space="preserve">Hal ini terjadi karena isi array yang diubah pada array2 merupakan array yang sama dengan isi array pada array 1 karena </w:t>
       </w:r>
       <w:r>
@@ -1752,156 +1850,6 @@
           </w:p>
         </w:tc>
       </w:tr>
-      <w:tr>
-        <w:tc>
-          <w:tcPr>
-            <w:tcW w:w="4531" w:type="dxa"/>
-          </w:tcPr>
-          <w:p>
-            <w:pPr>
-              <w:rPr>
-                <w:sz w:val="24"/>
-                <w:szCs w:val="24"/>
-                <w:lang w:val="id-ID"/>
-              </w:rPr>
-            </w:pPr>
-          </w:p>
-        </w:tc>
-        <w:tc>
-          <w:tcPr>
-            <w:tcW w:w="4819" w:type="dxa"/>
-          </w:tcPr>
-          <w:p>
-            <w:pPr>
-              <w:rPr>
-                <w:sz w:val="24"/>
-                <w:szCs w:val="24"/>
-                <w:lang w:val="id-ID"/>
-              </w:rPr>
-            </w:pPr>
-          </w:p>
-        </w:tc>
-      </w:tr>
-      <w:tr>
-        <w:tc>
-          <w:tcPr>
-            <w:tcW w:w="4531" w:type="dxa"/>
-          </w:tcPr>
-          <w:p>
-            <w:pPr>
-              <w:rPr>
-                <w:sz w:val="24"/>
-                <w:szCs w:val="24"/>
-                <w:lang w:val="id-ID"/>
-              </w:rPr>
-            </w:pPr>
-          </w:p>
-        </w:tc>
-        <w:tc>
-          <w:tcPr>
-            <w:tcW w:w="4819" w:type="dxa"/>
-          </w:tcPr>
-          <w:p>
-            <w:pPr>
-              <w:rPr>
-                <w:sz w:val="24"/>
-                <w:szCs w:val="24"/>
-                <w:lang w:val="id-ID"/>
-              </w:rPr>
-            </w:pPr>
-          </w:p>
-        </w:tc>
-      </w:tr>
-      <w:tr>
-        <w:tc>
-          <w:tcPr>
-            <w:tcW w:w="4531" w:type="dxa"/>
-          </w:tcPr>
-          <w:p>
-            <w:pPr>
-              <w:rPr>
-                <w:sz w:val="24"/>
-                <w:szCs w:val="24"/>
-                <w:lang w:val="id-ID"/>
-              </w:rPr>
-            </w:pPr>
-          </w:p>
-        </w:tc>
-        <w:tc>
-          <w:tcPr>
-            <w:tcW w:w="4819" w:type="dxa"/>
-          </w:tcPr>
-          <w:p>
-            <w:pPr>
-              <w:rPr>
-                <w:sz w:val="24"/>
-                <w:szCs w:val="24"/>
-                <w:lang w:val="id-ID"/>
-              </w:rPr>
-            </w:pPr>
-          </w:p>
-        </w:tc>
-      </w:tr>
-      <w:tr>
-        <w:tc>
-          <w:tcPr>
-            <w:tcW w:w="4531" w:type="dxa"/>
-          </w:tcPr>
-          <w:p>
-            <w:pPr>
-              <w:rPr>
-                <w:sz w:val="24"/>
-                <w:szCs w:val="24"/>
-                <w:lang w:val="id-ID"/>
-              </w:rPr>
-            </w:pPr>
-          </w:p>
-        </w:tc>
-        <w:tc>
-          <w:tcPr>
-            <w:tcW w:w="4819" w:type="dxa"/>
-          </w:tcPr>
-          <w:p>
-            <w:pPr>
-              <w:rPr>
-                <w:sz w:val="24"/>
-                <w:szCs w:val="24"/>
-                <w:lang w:val="id-ID"/>
-              </w:rPr>
-            </w:pPr>
-          </w:p>
-        </w:tc>
-      </w:tr>
-      <w:tr>
-        <w:tc>
-          <w:tcPr>
-            <w:tcW w:w="4531" w:type="dxa"/>
-          </w:tcPr>
-          <w:p>
-            <w:pPr>
-              <w:rPr>
-                <w:sz w:val="24"/>
-                <w:szCs w:val="24"/>
-                <w:lang w:val="id-ID"/>
-              </w:rPr>
-            </w:pPr>
-          </w:p>
-        </w:tc>
-        <w:tc>
-          <w:tcPr>
-            <w:tcW w:w="4819" w:type="dxa"/>
-          </w:tcPr>
-          <w:p>
-            <w:pPr>
-              <w:rPr>
-                <w:sz w:val="24"/>
-                <w:szCs w:val="24"/>
-                <w:lang w:val="id-ID"/>
-              </w:rPr>
-            </w:pPr>
-          </w:p>
-        </w:tc>
-      </w:tr>
     </w:tbl>
     <w:p>
       <w:pPr>
@@ -1955,6 +1903,7 @@
           <w:szCs w:val="24"/>
           <w:lang w:val="id-ID"/>
         </w:rPr>
+        <w:lastRenderedPageBreak/>
         <w:t xml:space="preserve">Library =&gt; </w:t>
       </w:r>
       <w:r>
@@ -2588,23 +2537,7 @@
                 <w:szCs w:val="24"/>
                 <w:lang w:val="id-ID"/>
               </w:rPr>
-              <w:t>.to</w:t>
-            </w:r>
-            <w:r>
-              <w:rPr>
-                <w:sz w:val="24"/>
-                <w:szCs w:val="24"/>
-                <w:lang w:val="id-ID"/>
-              </w:rPr>
-              <w:t>Lower</w:t>
-            </w:r>
-            <w:r>
-              <w:rPr>
-                <w:sz w:val="24"/>
-                <w:szCs w:val="24"/>
-                <w:lang w:val="id-ID"/>
-              </w:rPr>
-              <w:t>Case();</w:t>
+              <w:t>.toLowerCase();</w:t>
             </w:r>
           </w:p>
         </w:tc>
@@ -2626,31 +2559,7 @@
                 <w:szCs w:val="24"/>
                 <w:lang w:val="id-ID"/>
               </w:rPr>
-              <w:t xml:space="preserve">Mengubah isi string menjadi hurup </w:t>
-            </w:r>
-            <w:r>
-              <w:rPr>
-                <w:sz w:val="24"/>
-                <w:szCs w:val="24"/>
-                <w:lang w:val="id-ID"/>
-              </w:rPr>
-              <w:t>kecil</w:t>
-            </w:r>
-            <w:r>
-              <w:rPr>
-                <w:sz w:val="24"/>
-                <w:szCs w:val="24"/>
-                <w:lang w:val="id-ID"/>
-              </w:rPr>
-              <w:t xml:space="preserve"> semua / </w:t>
-            </w:r>
-            <w:r>
-              <w:rPr>
-                <w:sz w:val="24"/>
-                <w:szCs w:val="24"/>
-                <w:lang w:val="id-ID"/>
-              </w:rPr>
-              <w:t>Lowercase</w:t>
+              <w:t>Mengubah isi string menjadi hurup kecil semua / Lowercase</w:t>
             </w:r>
           </w:p>
         </w:tc>
@@ -2890,7 +2799,6 @@
                 <w:szCs w:val="24"/>
                 <w:lang w:val="id-ID"/>
               </w:rPr>
-              <w:lastRenderedPageBreak/>
               <w:t xml:space="preserve">String2 compare string1 </w:t>
             </w:r>
             <w:r>
@@ -2922,6 +2830,2335 @@
           <w:lang w:val="id-ID"/>
         </w:rPr>
       </w:pPr>
+    </w:p>
+    <w:p>
+      <w:pPr>
+        <w:rPr>
+          <w:b/>
+          <w:sz w:val="24"/>
+          <w:szCs w:val="24"/>
+          <w:lang w:val="id-ID"/>
+        </w:rPr>
+      </w:pPr>
+      <w:r>
+        <w:rPr>
+          <w:b/>
+          <w:sz w:val="24"/>
+          <w:szCs w:val="24"/>
+          <w:lang w:val="id-ID"/>
+        </w:rPr>
+        <w:t>String Builder</w:t>
+      </w:r>
+    </w:p>
+    <w:p>
+      <w:pPr>
+        <w:rPr>
+          <w:sz w:val="24"/>
+          <w:szCs w:val="24"/>
+          <w:lang w:val="id-ID"/>
+        </w:rPr>
+      </w:pPr>
+      <w:r>
+        <w:rPr>
+          <w:sz w:val="24"/>
+          <w:szCs w:val="24"/>
+          <w:lang w:val="id-ID"/>
+        </w:rPr>
+        <w:lastRenderedPageBreak/>
+        <w:t>String builder adalah sebuah library pada Java untuk penggunaan string dengan pengalokasian memori yang lebih ringan. Dengan string builder dapat membuat penggunaan string yang dinamis / berubah-ubah menjadi lebih mudah.</w:t>
+      </w:r>
+    </w:p>
+    <w:p>
+      <w:pPr>
+        <w:rPr>
+          <w:sz w:val="24"/>
+          <w:szCs w:val="24"/>
+          <w:lang w:val="id-ID"/>
+        </w:rPr>
+      </w:pPr>
+      <w:r>
+        <w:rPr>
+          <w:sz w:val="24"/>
+          <w:szCs w:val="24"/>
+          <w:lang w:val="id-ID"/>
+        </w:rPr>
+        <w:t>Cara penggunaan string builder :</w:t>
+      </w:r>
+    </w:p>
+    <w:p>
+      <w:pPr>
+        <w:pStyle w:val="ListParagraph"/>
+        <w:numPr>
+          <w:ilvl w:val="0"/>
+          <w:numId w:val="4"/>
+        </w:numPr>
+        <w:rPr>
+          <w:sz w:val="24"/>
+          <w:szCs w:val="24"/>
+          <w:lang w:val="id-ID"/>
+        </w:rPr>
+      </w:pPr>
+      <w:r>
+        <w:rPr>
+          <w:sz w:val="24"/>
+          <w:szCs w:val="24"/>
+          <w:lang w:val="id-ID"/>
+        </w:rPr>
+        <w:t>Panggil library string builder</w:t>
+      </w:r>
+    </w:p>
+    <w:p>
+      <w:pPr>
+        <w:pStyle w:val="ListParagraph"/>
+        <w:numPr>
+          <w:ilvl w:val="0"/>
+          <w:numId w:val="4"/>
+        </w:numPr>
+        <w:rPr>
+          <w:sz w:val="24"/>
+          <w:szCs w:val="24"/>
+          <w:lang w:val="id-ID"/>
+        </w:rPr>
+      </w:pPr>
+      <w:r>
+        <w:rPr>
+          <w:sz w:val="24"/>
+          <w:szCs w:val="24"/>
+          <w:lang w:val="id-ID"/>
+        </w:rPr>
+        <w:t xml:space="preserve">Buat </w:t>
+      </w:r>
+      <w:r>
+        <w:rPr>
+          <w:b/>
+          <w:sz w:val="24"/>
+          <w:szCs w:val="24"/>
+          <w:lang w:val="id-ID"/>
+        </w:rPr>
+        <w:t xml:space="preserve">Objek </w:t>
+      </w:r>
+      <w:r>
+        <w:rPr>
+          <w:sz w:val="24"/>
+          <w:szCs w:val="24"/>
+          <w:lang w:val="id-ID"/>
+        </w:rPr>
+        <w:t>yang menampung string builder</w:t>
+      </w:r>
+    </w:p>
+    <w:p>
+      <w:pPr>
+        <w:pStyle w:val="ListParagraph"/>
+        <w:rPr>
+          <w:sz w:val="24"/>
+          <w:szCs w:val="24"/>
+          <w:lang w:val="id-ID"/>
+        </w:rPr>
+      </w:pPr>
+      <w:r>
+        <w:rPr>
+          <w:sz w:val="24"/>
+          <w:szCs w:val="24"/>
+          <w:lang w:val="id-ID"/>
+        </w:rPr>
+        <w:t>StringBuilder</w:t>
+      </w:r>
+      <w:r>
+        <w:rPr>
+          <w:sz w:val="24"/>
+          <w:szCs w:val="24"/>
+          <w:lang w:val="id-ID"/>
+        </w:rPr>
+        <w:tab/>
+      </w:r>
+      <w:r>
+        <w:rPr>
+          <w:i/>
+          <w:sz w:val="24"/>
+          <w:szCs w:val="24"/>
+          <w:lang w:val="id-ID"/>
+        </w:rPr>
+        <w:t>objekString</w:t>
+      </w:r>
+      <w:r>
+        <w:rPr>
+          <w:sz w:val="24"/>
+          <w:szCs w:val="24"/>
+          <w:lang w:val="id-ID"/>
+        </w:rPr>
+        <w:t xml:space="preserve"> = new StringBuilder(“Halo”);</w:t>
+      </w:r>
+      <w:r>
+        <w:rPr>
+          <w:sz w:val="24"/>
+          <w:szCs w:val="24"/>
+          <w:lang w:val="id-ID"/>
+        </w:rPr>
+        <w:tab/>
+        <w:t>=&gt; isi objek “halo”</w:t>
+      </w:r>
+    </w:p>
+    <w:p>
+      <w:pPr>
+        <w:pStyle w:val="ListParagraph"/>
+        <w:numPr>
+          <w:ilvl w:val="0"/>
+          <w:numId w:val="4"/>
+        </w:numPr>
+        <w:rPr>
+          <w:sz w:val="24"/>
+          <w:szCs w:val="24"/>
+          <w:lang w:val="id-ID"/>
+        </w:rPr>
+      </w:pPr>
+      <w:r>
+        <w:rPr>
+          <w:sz w:val="24"/>
+          <w:szCs w:val="24"/>
+          <w:lang w:val="id-ID"/>
+        </w:rPr>
+        <w:t>Lalu isi objek dapat diubah tanpa mengganti alamat memori objek.</w:t>
+      </w:r>
+      <w:r>
+        <w:rPr>
+          <w:sz w:val="24"/>
+          <w:szCs w:val="24"/>
+          <w:lang w:val="id-ID"/>
+        </w:rPr>
+        <w:t xml:space="preserve"> </w:t>
+      </w:r>
+    </w:p>
+    <w:tbl>
+      <w:tblPr>
+        <w:tblStyle w:val="TableGrid"/>
+        <w:tblW w:w="0" w:type="auto"/>
+        <w:tblLook w:val="04A0" w:firstRow="1" w:lastRow="0" w:firstColumn="1" w:lastColumn="0" w:noHBand="0" w:noVBand="1"/>
+      </w:tblPr>
+      <w:tblGrid>
+        <w:gridCol w:w="4675"/>
+        <w:gridCol w:w="4675"/>
+      </w:tblGrid>
+      <w:tr>
+        <w:tc>
+          <w:tcPr>
+            <w:tcW w:w="4675" w:type="dxa"/>
+          </w:tcPr>
+          <w:p>
+            <w:pPr>
+              <w:rPr>
+                <w:sz w:val="24"/>
+                <w:szCs w:val="24"/>
+                <w:lang w:val="id-ID"/>
+              </w:rPr>
+            </w:pPr>
+            <w:r>
+              <w:rPr>
+                <w:i/>
+                <w:sz w:val="24"/>
+                <w:szCs w:val="24"/>
+                <w:lang w:val="id-ID"/>
+              </w:rPr>
+              <w:t>objekString</w:t>
+            </w:r>
+            <w:r>
+              <w:rPr>
+                <w:sz w:val="24"/>
+                <w:szCs w:val="24"/>
+                <w:lang w:val="id-ID"/>
+              </w:rPr>
+              <w:t>.append(“ kata baru”);</w:t>
+            </w:r>
+          </w:p>
+        </w:tc>
+        <w:tc>
+          <w:tcPr>
+            <w:tcW w:w="4675" w:type="dxa"/>
+          </w:tcPr>
+          <w:p>
+            <w:pPr>
+              <w:rPr>
+                <w:sz w:val="24"/>
+                <w:szCs w:val="24"/>
+                <w:lang w:val="id-ID"/>
+              </w:rPr>
+            </w:pPr>
+            <w:r>
+              <w:rPr>
+                <w:sz w:val="24"/>
+                <w:szCs w:val="24"/>
+                <w:lang w:val="id-ID"/>
+              </w:rPr>
+              <w:t>Menambahkan isi string baru ke dalam objek. String ditambahkan di belakang isi string sebelumnya.</w:t>
+            </w:r>
+          </w:p>
+        </w:tc>
+      </w:tr>
+      <w:tr>
+        <w:tc>
+          <w:tcPr>
+            <w:tcW w:w="4675" w:type="dxa"/>
+          </w:tcPr>
+          <w:p>
+            <w:pPr>
+              <w:rPr>
+                <w:sz w:val="24"/>
+                <w:szCs w:val="24"/>
+                <w:lang w:val="id-ID"/>
+              </w:rPr>
+            </w:pPr>
+            <w:r>
+              <w:rPr>
+                <w:i/>
+                <w:sz w:val="24"/>
+                <w:szCs w:val="24"/>
+                <w:lang w:val="id-ID"/>
+              </w:rPr>
+              <w:t>objekString</w:t>
+            </w:r>
+            <w:r>
+              <w:rPr>
+                <w:sz w:val="24"/>
+                <w:szCs w:val="24"/>
+                <w:lang w:val="id-ID"/>
+              </w:rPr>
+              <w:t>.insert(10, “tambah”);</w:t>
+            </w:r>
+          </w:p>
+          <w:p>
+            <w:pPr>
+              <w:rPr>
+                <w:sz w:val="24"/>
+                <w:szCs w:val="24"/>
+                <w:lang w:val="id-ID"/>
+              </w:rPr>
+            </w:pPr>
+            <w:r>
+              <w:rPr>
+                <w:sz w:val="24"/>
+                <w:szCs w:val="24"/>
+                <w:lang w:val="id-ID"/>
+              </w:rPr>
+              <w:t>“10 =&gt; letak index”</w:t>
+            </w:r>
+          </w:p>
+        </w:tc>
+        <w:tc>
+          <w:tcPr>
+            <w:tcW w:w="4675" w:type="dxa"/>
+          </w:tcPr>
+          <w:p>
+            <w:pPr>
+              <w:rPr>
+                <w:sz w:val="24"/>
+                <w:szCs w:val="24"/>
+                <w:lang w:val="id-ID"/>
+              </w:rPr>
+            </w:pPr>
+            <w:r>
+              <w:rPr>
+                <w:sz w:val="24"/>
+                <w:szCs w:val="24"/>
+                <w:lang w:val="id-ID"/>
+              </w:rPr>
+              <w:t>Menambahkan isi string baru pada index tertentu dari isi string sebelumnya.</w:t>
+            </w:r>
+          </w:p>
+        </w:tc>
+      </w:tr>
+      <w:tr>
+        <w:tc>
+          <w:tcPr>
+            <w:tcW w:w="4675" w:type="dxa"/>
+          </w:tcPr>
+          <w:p>
+            <w:pPr>
+              <w:rPr>
+                <w:sz w:val="24"/>
+                <w:szCs w:val="24"/>
+                <w:lang w:val="id-ID"/>
+              </w:rPr>
+            </w:pPr>
+            <w:r>
+              <w:rPr>
+                <w:i/>
+                <w:sz w:val="24"/>
+                <w:szCs w:val="24"/>
+                <w:lang w:val="id-ID"/>
+              </w:rPr>
+              <w:t>objekString</w:t>
+            </w:r>
+            <w:r>
+              <w:rPr>
+                <w:sz w:val="24"/>
+                <w:szCs w:val="24"/>
+                <w:lang w:val="id-ID"/>
+              </w:rPr>
+              <w:t>.</w:t>
+            </w:r>
+            <w:r>
+              <w:rPr>
+                <w:sz w:val="24"/>
+                <w:szCs w:val="24"/>
+                <w:lang w:val="id-ID"/>
+              </w:rPr>
+              <w:t>delete</w:t>
+            </w:r>
+            <w:r>
+              <w:rPr>
+                <w:sz w:val="24"/>
+                <w:szCs w:val="24"/>
+                <w:lang w:val="id-ID"/>
+              </w:rPr>
+              <w:t>(10, 22);</w:t>
+            </w:r>
+          </w:p>
+          <w:p>
+            <w:pPr>
+              <w:rPr>
+                <w:sz w:val="24"/>
+                <w:szCs w:val="24"/>
+                <w:lang w:val="id-ID"/>
+              </w:rPr>
+            </w:pPr>
+            <w:r>
+              <w:rPr>
+                <w:sz w:val="24"/>
+                <w:szCs w:val="24"/>
+                <w:lang w:val="id-ID"/>
+              </w:rPr>
+              <w:t>“10, 22 =&gt; range letak index”</w:t>
+            </w:r>
+          </w:p>
+        </w:tc>
+        <w:tc>
+          <w:tcPr>
+            <w:tcW w:w="4675" w:type="dxa"/>
+          </w:tcPr>
+          <w:p>
+            <w:pPr>
+              <w:rPr>
+                <w:sz w:val="24"/>
+                <w:szCs w:val="24"/>
+                <w:lang w:val="id-ID"/>
+              </w:rPr>
+            </w:pPr>
+            <w:r>
+              <w:rPr>
+                <w:sz w:val="24"/>
+                <w:szCs w:val="24"/>
+                <w:lang w:val="id-ID"/>
+              </w:rPr>
+              <w:t>Menghapus isi string pada range index tertentu</w:t>
+            </w:r>
+          </w:p>
+        </w:tc>
+      </w:tr>
+      <w:tr>
+        <w:tc>
+          <w:tcPr>
+            <w:tcW w:w="4675" w:type="dxa"/>
+          </w:tcPr>
+          <w:p>
+            <w:pPr>
+              <w:rPr>
+                <w:sz w:val="24"/>
+                <w:szCs w:val="24"/>
+                <w:lang w:val="id-ID"/>
+              </w:rPr>
+            </w:pPr>
+            <w:r>
+              <w:rPr>
+                <w:i/>
+                <w:sz w:val="24"/>
+                <w:szCs w:val="24"/>
+                <w:lang w:val="id-ID"/>
+              </w:rPr>
+              <w:t>objekString</w:t>
+            </w:r>
+            <w:r>
+              <w:rPr>
+                <w:sz w:val="24"/>
+                <w:szCs w:val="24"/>
+                <w:lang w:val="id-ID"/>
+              </w:rPr>
+              <w:t>.setCharAt(10, “S”);</w:t>
+            </w:r>
+          </w:p>
+          <w:p>
+            <w:pPr>
+              <w:rPr>
+                <w:sz w:val="24"/>
+                <w:szCs w:val="24"/>
+                <w:lang w:val="id-ID"/>
+              </w:rPr>
+            </w:pPr>
+            <w:r>
+              <w:rPr>
+                <w:sz w:val="24"/>
+                <w:szCs w:val="24"/>
+                <w:lang w:val="id-ID"/>
+              </w:rPr>
+              <w:t>“10 =&gt; letak index”</w:t>
+            </w:r>
+          </w:p>
+        </w:tc>
+        <w:tc>
+          <w:tcPr>
+            <w:tcW w:w="4675" w:type="dxa"/>
+          </w:tcPr>
+          <w:p>
+            <w:pPr>
+              <w:rPr>
+                <w:sz w:val="24"/>
+                <w:szCs w:val="24"/>
+                <w:lang w:val="id-ID"/>
+              </w:rPr>
+            </w:pPr>
+            <w:r>
+              <w:rPr>
+                <w:sz w:val="24"/>
+                <w:szCs w:val="24"/>
+                <w:lang w:val="id-ID"/>
+              </w:rPr>
+              <w:t>Mengganti sebuah karakter pada range tertentu.</w:t>
+            </w:r>
+          </w:p>
+        </w:tc>
+      </w:tr>
+      <w:tr>
+        <w:tc>
+          <w:tcPr>
+            <w:tcW w:w="4675" w:type="dxa"/>
+          </w:tcPr>
+          <w:p>
+            <w:pPr>
+              <w:rPr>
+                <w:sz w:val="24"/>
+                <w:szCs w:val="24"/>
+                <w:lang w:val="id-ID"/>
+              </w:rPr>
+            </w:pPr>
+            <w:r>
+              <w:rPr>
+                <w:i/>
+                <w:sz w:val="24"/>
+                <w:szCs w:val="24"/>
+                <w:lang w:val="id-ID"/>
+              </w:rPr>
+              <w:t>objekString</w:t>
+            </w:r>
+            <w:r>
+              <w:rPr>
+                <w:sz w:val="24"/>
+                <w:szCs w:val="24"/>
+                <w:lang w:val="id-ID"/>
+              </w:rPr>
+              <w:t>.replace(10, 18, “ ganti” );</w:t>
+            </w:r>
+          </w:p>
+          <w:p>
+            <w:pPr>
+              <w:rPr>
+                <w:sz w:val="24"/>
+                <w:szCs w:val="24"/>
+                <w:lang w:val="id-ID"/>
+              </w:rPr>
+            </w:pPr>
+            <w:r>
+              <w:rPr>
+                <w:sz w:val="24"/>
+                <w:szCs w:val="24"/>
+                <w:lang w:val="id-ID"/>
+              </w:rPr>
+              <w:t>“10,18 =&gt; letak index”</w:t>
+            </w:r>
+          </w:p>
+          <w:p>
+            <w:pPr>
+              <w:rPr>
+                <w:i/>
+                <w:sz w:val="24"/>
+                <w:szCs w:val="24"/>
+                <w:lang w:val="id-ID"/>
+              </w:rPr>
+            </w:pPr>
+            <w:r>
+              <w:rPr>
+                <w:sz w:val="24"/>
+                <w:szCs w:val="24"/>
+                <w:lang w:val="id-ID"/>
+              </w:rPr>
+              <w:t>“ganti =&gt; karakter baru untuk pengganti”</w:t>
+            </w:r>
+          </w:p>
+        </w:tc>
+        <w:tc>
+          <w:tcPr>
+            <w:tcW w:w="4675" w:type="dxa"/>
+          </w:tcPr>
+          <w:p>
+            <w:pPr>
+              <w:rPr>
+                <w:sz w:val="24"/>
+                <w:szCs w:val="24"/>
+                <w:lang w:val="id-ID"/>
+              </w:rPr>
+            </w:pPr>
+            <w:r>
+              <w:rPr>
+                <w:sz w:val="24"/>
+                <w:szCs w:val="24"/>
+                <w:lang w:val="id-ID"/>
+              </w:rPr>
+              <w:t>Mengganti banyak karakter sesuai range tertenru menjadi karakter baru yang diberikan.</w:t>
+            </w:r>
+          </w:p>
+        </w:tc>
+      </w:tr>
+      <w:tr>
+        <w:tc>
+          <w:tcPr>
+            <w:tcW w:w="4675" w:type="dxa"/>
+          </w:tcPr>
+          <w:p>
+            <w:pPr>
+              <w:rPr>
+                <w:sz w:val="24"/>
+                <w:szCs w:val="24"/>
+                <w:lang w:val="id-ID"/>
+              </w:rPr>
+            </w:pPr>
+            <w:r>
+              <w:rPr>
+                <w:sz w:val="24"/>
+                <w:szCs w:val="24"/>
+                <w:lang w:val="id-ID"/>
+              </w:rPr>
+              <w:t xml:space="preserve">String </w:t>
+            </w:r>
+            <w:r>
+              <w:rPr>
+                <w:i/>
+                <w:sz w:val="24"/>
+                <w:szCs w:val="24"/>
+                <w:lang w:val="id-ID"/>
+              </w:rPr>
+              <w:t>variabel</w:t>
+            </w:r>
+            <w:r>
+              <w:rPr>
+                <w:sz w:val="24"/>
+                <w:szCs w:val="24"/>
+                <w:lang w:val="id-ID"/>
+              </w:rPr>
+              <w:t xml:space="preserve"> = </w:t>
+            </w:r>
+            <w:r>
+              <w:rPr>
+                <w:i/>
+                <w:sz w:val="24"/>
+                <w:szCs w:val="24"/>
+                <w:lang w:val="id-ID"/>
+              </w:rPr>
+              <w:t>objekString</w:t>
+            </w:r>
+            <w:r>
+              <w:rPr>
+                <w:sz w:val="24"/>
+                <w:szCs w:val="24"/>
+                <w:lang w:val="id-ID"/>
+              </w:rPr>
+              <w:t>.toString()</w:t>
+            </w:r>
+          </w:p>
+        </w:tc>
+        <w:tc>
+          <w:tcPr>
+            <w:tcW w:w="4675" w:type="dxa"/>
+          </w:tcPr>
+          <w:p>
+            <w:pPr>
+              <w:rPr>
+                <w:sz w:val="24"/>
+                <w:szCs w:val="24"/>
+                <w:lang w:val="id-ID"/>
+              </w:rPr>
+            </w:pPr>
+            <w:r>
+              <w:rPr>
+                <w:sz w:val="24"/>
+                <w:szCs w:val="24"/>
+                <w:lang w:val="id-ID"/>
+              </w:rPr>
+              <w:t xml:space="preserve">Mengubah </w:t>
+            </w:r>
+            <w:r>
+              <w:rPr>
+                <w:b/>
+                <w:sz w:val="24"/>
+                <w:szCs w:val="24"/>
+                <w:lang w:val="id-ID"/>
+              </w:rPr>
+              <w:t>String Builder</w:t>
+            </w:r>
+            <w:r>
+              <w:rPr>
+                <w:sz w:val="24"/>
+                <w:szCs w:val="24"/>
+                <w:lang w:val="id-ID"/>
+              </w:rPr>
+              <w:t xml:space="preserve"> menjadi </w:t>
+            </w:r>
+            <w:r>
+              <w:rPr>
+                <w:b/>
+                <w:sz w:val="24"/>
+                <w:szCs w:val="24"/>
+                <w:lang w:val="id-ID"/>
+              </w:rPr>
+              <w:t>String</w:t>
+            </w:r>
+            <w:r>
+              <w:rPr>
+                <w:sz w:val="24"/>
+                <w:szCs w:val="24"/>
+                <w:lang w:val="id-ID"/>
+              </w:rPr>
+              <w:t xml:space="preserve"> biasa</w:t>
+            </w:r>
+          </w:p>
+        </w:tc>
+      </w:tr>
+    </w:tbl>
+    <w:p>
+      <w:pPr>
+        <w:rPr>
+          <w:sz w:val="24"/>
+          <w:szCs w:val="24"/>
+          <w:lang w:val="id-ID"/>
+        </w:rPr>
+      </w:pPr>
+    </w:p>
+    <w:p>
+      <w:pPr>
+        <w:rPr>
+          <w:sz w:val="24"/>
+          <w:szCs w:val="24"/>
+          <w:lang w:val="id-ID"/>
+        </w:rPr>
+      </w:pPr>
+    </w:p>
+    <w:p>
+      <w:pPr>
+        <w:rPr>
+          <w:sz w:val="24"/>
+          <w:szCs w:val="24"/>
+          <w:lang w:val="id-ID"/>
+        </w:rPr>
+      </w:pPr>
+      <w:r>
+        <w:rPr>
+          <w:b/>
+          <w:sz w:val="24"/>
+          <w:szCs w:val="24"/>
+          <w:lang w:val="id-ID"/>
+        </w:rPr>
+        <w:t>Mengambil input dari file</w:t>
+      </w:r>
+    </w:p>
+    <w:p>
+      <w:pPr>
+        <w:pStyle w:val="ListParagraph"/>
+        <w:numPr>
+          <w:ilvl w:val="0"/>
+          <w:numId w:val="5"/>
+        </w:numPr>
+        <w:rPr>
+          <w:sz w:val="24"/>
+          <w:szCs w:val="24"/>
+          <w:lang w:val="id-ID"/>
+        </w:rPr>
+      </w:pPr>
+      <w:r>
+        <w:rPr>
+          <w:sz w:val="24"/>
+          <w:szCs w:val="24"/>
+          <w:lang w:val="id-ID"/>
+        </w:rPr>
+        <w:t>Panggil library input file</w:t>
+      </w:r>
+    </w:p>
+    <w:p>
+      <w:pPr>
+        <w:pStyle w:val="ListParagraph"/>
+        <w:numPr>
+          <w:ilvl w:val="0"/>
+          <w:numId w:val="5"/>
+        </w:numPr>
+        <w:rPr>
+          <w:sz w:val="24"/>
+          <w:szCs w:val="24"/>
+          <w:lang w:val="id-ID"/>
+        </w:rPr>
+      </w:pPr>
+      <w:r>
+        <w:rPr>
+          <w:sz w:val="24"/>
+          <w:szCs w:val="24"/>
+          <w:lang w:val="id-ID"/>
+        </w:rPr>
+        <w:t>Buat objek baru dengan kode :</w:t>
+      </w:r>
+    </w:p>
+    <w:p>
+      <w:pPr>
+        <w:ind w:left="720"/>
+        <w:rPr>
+          <w:sz w:val="24"/>
+          <w:szCs w:val="24"/>
+          <w:lang w:val="id-ID"/>
+        </w:rPr>
+      </w:pPr>
+      <w:r>
+        <w:rPr>
+          <w:sz w:val="24"/>
+          <w:szCs w:val="24"/>
+          <w:lang w:val="id-ID"/>
+        </w:rPr>
+        <w:t xml:space="preserve">FileInputStream </w:t>
+      </w:r>
+      <w:r>
+        <w:rPr>
+          <w:i/>
+          <w:sz w:val="24"/>
+          <w:szCs w:val="24"/>
+          <w:lang w:val="id-ID"/>
+        </w:rPr>
+        <w:t>variabel</w:t>
+      </w:r>
+      <w:r>
+        <w:rPr>
+          <w:sz w:val="24"/>
+          <w:szCs w:val="24"/>
+          <w:lang w:val="id-ID"/>
+        </w:rPr>
+        <w:t xml:space="preserve"> = new FileInputStream(“</w:t>
+      </w:r>
+      <w:r>
+        <w:rPr>
+          <w:i/>
+          <w:sz w:val="24"/>
+          <w:szCs w:val="24"/>
+          <w:lang w:val="id-ID"/>
+        </w:rPr>
+        <w:t>nama file yang dituju.txt”)</w:t>
+      </w:r>
+      <w:r>
+        <w:rPr>
+          <w:sz w:val="24"/>
+          <w:szCs w:val="24"/>
+          <w:lang w:val="id-ID"/>
+        </w:rPr>
+        <w:t>;</w:t>
+      </w:r>
+    </w:p>
+    <w:p>
+      <w:pPr>
+        <w:pStyle w:val="ListParagraph"/>
+        <w:numPr>
+          <w:ilvl w:val="0"/>
+          <w:numId w:val="5"/>
+        </w:numPr>
+        <w:rPr>
+          <w:sz w:val="24"/>
+          <w:szCs w:val="24"/>
+          <w:lang w:val="id-ID"/>
+        </w:rPr>
+      </w:pPr>
+      <w:r>
+        <w:rPr>
+          <w:sz w:val="24"/>
+          <w:szCs w:val="24"/>
+          <w:lang w:val="id-ID"/>
+        </w:rPr>
+        <w:t xml:space="preserve">Dalam menggunakan file input, wajib menyertakan </w:t>
+      </w:r>
+      <w:r>
+        <w:rPr>
+          <w:b/>
+          <w:sz w:val="24"/>
+          <w:szCs w:val="24"/>
+          <w:lang w:val="id-ID"/>
+        </w:rPr>
+        <w:t>Exception</w:t>
+      </w:r>
+      <w:r>
+        <w:rPr>
+          <w:sz w:val="24"/>
+          <w:szCs w:val="24"/>
+          <w:lang w:val="id-ID"/>
+        </w:rPr>
+        <w:t>.</w:t>
+      </w:r>
+    </w:p>
+    <w:p>
+      <w:pPr>
+        <w:pStyle w:val="ListParagraph"/>
+        <w:rPr>
+          <w:sz w:val="24"/>
+          <w:szCs w:val="24"/>
+          <w:lang w:val="id-ID"/>
+        </w:rPr>
+      </w:pPr>
+      <w:r>
+        <w:rPr>
+          <w:sz w:val="24"/>
+          <w:szCs w:val="24"/>
+          <w:lang w:val="id-ID"/>
+        </w:rPr>
+        <w:t>Contoh :</w:t>
+      </w:r>
+    </w:p>
+    <w:p>
+      <w:pPr>
+        <w:pStyle w:val="ListParagraph"/>
+        <w:rPr>
+          <w:sz w:val="24"/>
+          <w:szCs w:val="24"/>
+          <w:lang w:val="id-ID"/>
+        </w:rPr>
+      </w:pPr>
+      <w:r>
+        <w:rPr>
+          <w:sz w:val="24"/>
+          <w:szCs w:val="24"/>
+          <w:lang w:val="id-ID"/>
+        </w:rPr>
+        <w:t>try {</w:t>
+      </w:r>
+    </w:p>
+    <w:p>
+      <w:pPr>
+        <w:ind w:left="720"/>
+        <w:rPr>
+          <w:sz w:val="24"/>
+          <w:szCs w:val="24"/>
+          <w:lang w:val="id-ID"/>
+        </w:rPr>
+      </w:pPr>
+      <w:r>
+        <w:rPr>
+          <w:sz w:val="24"/>
+          <w:szCs w:val="24"/>
+          <w:lang w:val="id-ID"/>
+        </w:rPr>
+        <w:tab/>
+      </w:r>
+      <w:r>
+        <w:rPr>
+          <w:sz w:val="24"/>
+          <w:szCs w:val="24"/>
+          <w:lang w:val="id-ID"/>
+        </w:rPr>
+        <w:t xml:space="preserve">FileInputStream </w:t>
+      </w:r>
+      <w:r>
+        <w:rPr>
+          <w:i/>
+          <w:sz w:val="24"/>
+          <w:szCs w:val="24"/>
+          <w:lang w:val="id-ID"/>
+        </w:rPr>
+        <w:t>variabel</w:t>
+      </w:r>
+      <w:r>
+        <w:rPr>
+          <w:sz w:val="24"/>
+          <w:szCs w:val="24"/>
+          <w:lang w:val="id-ID"/>
+        </w:rPr>
+        <w:t xml:space="preserve"> = new FileInputStream(“</w:t>
+      </w:r>
+      <w:r>
+        <w:rPr>
+          <w:i/>
+          <w:sz w:val="24"/>
+          <w:szCs w:val="24"/>
+          <w:lang w:val="id-ID"/>
+        </w:rPr>
+        <w:t>nama file yang dituju.txt”)</w:t>
+      </w:r>
+      <w:r>
+        <w:rPr>
+          <w:sz w:val="24"/>
+          <w:szCs w:val="24"/>
+          <w:lang w:val="id-ID"/>
+        </w:rPr>
+        <w:t>;</w:t>
+      </w:r>
+    </w:p>
+    <w:p>
+      <w:pPr>
+        <w:pStyle w:val="ListParagraph"/>
+        <w:rPr>
+          <w:sz w:val="24"/>
+          <w:szCs w:val="24"/>
+          <w:lang w:val="id-ID"/>
+        </w:rPr>
+      </w:pPr>
+      <w:r>
+        <w:rPr>
+          <w:sz w:val="24"/>
+          <w:szCs w:val="24"/>
+          <w:lang w:val="id-ID"/>
+        </w:rPr>
+        <w:t>} catch (Exception e){</w:t>
+      </w:r>
+    </w:p>
+    <w:p>
+      <w:pPr>
+        <w:pStyle w:val="ListParagraph"/>
+        <w:rPr>
+          <w:sz w:val="24"/>
+          <w:szCs w:val="24"/>
+          <w:lang w:val="id-ID"/>
+        </w:rPr>
+      </w:pPr>
+      <w:r>
+        <w:rPr>
+          <w:sz w:val="24"/>
+          <w:szCs w:val="24"/>
+          <w:lang w:val="id-ID"/>
+        </w:rPr>
+        <w:tab/>
+        <w:t>System.err.println(e);</w:t>
+      </w:r>
+    </w:p>
+    <w:p>
+      <w:pPr>
+        <w:pStyle w:val="ListParagraph"/>
+        <w:rPr>
+          <w:sz w:val="24"/>
+          <w:szCs w:val="24"/>
+          <w:lang w:val="id-ID"/>
+        </w:rPr>
+      </w:pPr>
+      <w:r>
+        <w:rPr>
+          <w:sz w:val="24"/>
+          <w:szCs w:val="24"/>
+          <w:lang w:val="id-ID"/>
+        </w:rPr>
+        <w:t>}</w:t>
+      </w:r>
+    </w:p>
+    <w:p>
+      <w:pPr>
+        <w:pStyle w:val="ListParagraph"/>
+        <w:rPr>
+          <w:sz w:val="24"/>
+          <w:szCs w:val="24"/>
+          <w:lang w:val="id-ID"/>
+        </w:rPr>
+      </w:pPr>
+    </w:p>
+    <w:p>
+      <w:pPr>
+        <w:pStyle w:val="ListParagraph"/>
+        <w:numPr>
+          <w:ilvl w:val="0"/>
+          <w:numId w:val="5"/>
+        </w:numPr>
+        <w:rPr>
+          <w:sz w:val="24"/>
+          <w:szCs w:val="24"/>
+          <w:lang w:val="id-ID"/>
+        </w:rPr>
+      </w:pPr>
+      <w:r>
+        <w:rPr>
+          <w:sz w:val="24"/>
+          <w:szCs w:val="24"/>
+          <w:lang w:val="id-ID"/>
+        </w:rPr>
+        <w:lastRenderedPageBreak/>
+        <w:t>Lokasi file yang akan menjadi input harus selevel dengan letak direktori program</w:t>
+      </w:r>
+      <w:r>
+        <w:rPr>
+          <w:sz w:val="24"/>
+          <w:szCs w:val="24"/>
+          <w:lang w:val="id-ID"/>
+        </w:rPr>
+        <w:t>.</w:t>
+      </w:r>
+    </w:p>
+    <w:p>
+      <w:pPr>
+        <w:pStyle w:val="ListParagraph"/>
+        <w:numPr>
+          <w:ilvl w:val="0"/>
+          <w:numId w:val="5"/>
+        </w:numPr>
+        <w:rPr>
+          <w:sz w:val="24"/>
+          <w:szCs w:val="24"/>
+          <w:lang w:val="id-ID"/>
+        </w:rPr>
+      </w:pPr>
+      <w:r>
+        <w:rPr>
+          <w:sz w:val="24"/>
+          <w:szCs w:val="24"/>
+          <w:lang w:val="id-ID"/>
+        </w:rPr>
+        <w:t>Untuk membaca input dilakukan dengan :</w:t>
+      </w:r>
+    </w:p>
+    <w:p>
+      <w:pPr>
+        <w:pStyle w:val="ListParagraph"/>
+        <w:rPr>
+          <w:sz w:val="24"/>
+          <w:szCs w:val="24"/>
+          <w:lang w:val="id-ID"/>
+        </w:rPr>
+      </w:pPr>
+      <w:r>
+        <w:rPr>
+          <w:i/>
+          <w:sz w:val="24"/>
+          <w:szCs w:val="24"/>
+          <w:lang w:val="id-ID"/>
+        </w:rPr>
+        <w:t>variabel</w:t>
+      </w:r>
+      <w:r>
+        <w:rPr>
+          <w:sz w:val="24"/>
+          <w:szCs w:val="24"/>
+          <w:lang w:val="id-ID"/>
+        </w:rPr>
+        <w:t>.read();</w:t>
+      </w:r>
+    </w:p>
+    <w:p>
+      <w:pPr>
+        <w:pStyle w:val="ListParagraph"/>
+        <w:numPr>
+          <w:ilvl w:val="0"/>
+          <w:numId w:val="5"/>
+        </w:numPr>
+        <w:rPr>
+          <w:sz w:val="24"/>
+          <w:szCs w:val="24"/>
+          <w:lang w:val="id-ID"/>
+        </w:rPr>
+      </w:pPr>
+      <w:r>
+        <w:rPr>
+          <w:sz w:val="24"/>
+          <w:szCs w:val="24"/>
+          <w:lang w:val="id-ID"/>
+        </w:rPr>
+        <w:t>Input dibaca per byte/ 8 bit, atau jika diubah menjadi karakter dengan menambahkan (</w:t>
+      </w:r>
+      <w:r>
+        <w:rPr>
+          <w:i/>
+          <w:sz w:val="24"/>
+          <w:szCs w:val="24"/>
+          <w:lang w:val="id-ID"/>
+        </w:rPr>
+        <w:t>char)</w:t>
+      </w:r>
+      <w:r>
+        <w:rPr>
+          <w:sz w:val="24"/>
+          <w:szCs w:val="24"/>
+          <w:lang w:val="id-ID"/>
+        </w:rPr>
+        <w:t>.   Menjadi : (</w:t>
+      </w:r>
+      <w:r>
+        <w:rPr>
+          <w:i/>
+          <w:sz w:val="24"/>
+          <w:szCs w:val="24"/>
+          <w:lang w:val="id-ID"/>
+        </w:rPr>
+        <w:t>char)variabel</w:t>
+      </w:r>
+      <w:r>
+        <w:rPr>
+          <w:sz w:val="24"/>
+          <w:szCs w:val="24"/>
+          <w:lang w:val="id-ID"/>
+        </w:rPr>
+        <w:t>.read();</w:t>
+      </w:r>
+    </w:p>
+    <w:p>
+      <w:pPr>
+        <w:pStyle w:val="ListParagraph"/>
+        <w:numPr>
+          <w:ilvl w:val="0"/>
+          <w:numId w:val="5"/>
+        </w:numPr>
+        <w:rPr>
+          <w:sz w:val="24"/>
+          <w:szCs w:val="24"/>
+          <w:lang w:val="id-ID"/>
+        </w:rPr>
+      </w:pPr>
+      <w:r>
+        <w:rPr>
+          <w:sz w:val="24"/>
+          <w:szCs w:val="24"/>
+          <w:lang w:val="id-ID"/>
+        </w:rPr>
+        <w:t>Jika ingin membaca semua item yang ada pada file, maka perlu menggunakan perulangan untuk mencetak setiap karakter yang ada pada file.</w:t>
+      </w:r>
+    </w:p>
+    <w:p>
+      <w:pPr>
+        <w:pStyle w:val="ListParagraph"/>
+        <w:numPr>
+          <w:ilvl w:val="0"/>
+          <w:numId w:val="5"/>
+        </w:numPr>
+        <w:rPr>
+          <w:sz w:val="24"/>
+          <w:szCs w:val="24"/>
+          <w:lang w:val="id-ID"/>
+        </w:rPr>
+      </w:pPr>
+      <w:r>
+        <w:rPr>
+          <w:i/>
+          <w:sz w:val="24"/>
+          <w:szCs w:val="24"/>
+          <w:lang w:val="id-ID"/>
+        </w:rPr>
+        <w:t>variabel</w:t>
+      </w:r>
+      <w:r>
+        <w:rPr>
+          <w:sz w:val="24"/>
+          <w:szCs w:val="24"/>
+          <w:lang w:val="id-ID"/>
+        </w:rPr>
+        <w:t>.read();</w:t>
+      </w:r>
+      <w:r>
+        <w:rPr>
+          <w:sz w:val="24"/>
+          <w:szCs w:val="24"/>
+          <w:lang w:val="id-ID"/>
+        </w:rPr>
+        <w:t xml:space="preserve"> jika dilakukan secara berulang akan menghasilkan karakter secara berurutan dari karakter awal sampai seterusnya.</w:t>
+      </w:r>
+    </w:p>
+    <w:p>
+      <w:pPr>
+        <w:pStyle w:val="ListParagraph"/>
+        <w:numPr>
+          <w:ilvl w:val="0"/>
+          <w:numId w:val="5"/>
+        </w:numPr>
+        <w:rPr>
+          <w:sz w:val="24"/>
+          <w:szCs w:val="24"/>
+          <w:lang w:val="id-ID"/>
+        </w:rPr>
+      </w:pPr>
+      <w:r>
+        <w:rPr>
+          <w:sz w:val="24"/>
+          <w:szCs w:val="24"/>
+          <w:lang w:val="id-ID"/>
+        </w:rPr>
+        <w:t xml:space="preserve">Contoh jika menggunakan perulangan </w:t>
+      </w:r>
+      <w:r>
+        <w:rPr>
+          <w:b/>
+          <w:sz w:val="24"/>
+          <w:szCs w:val="24"/>
+          <w:lang w:val="id-ID"/>
+        </w:rPr>
+        <w:t>While</w:t>
+      </w:r>
+      <w:r>
+        <w:rPr>
+          <w:sz w:val="24"/>
+          <w:szCs w:val="24"/>
+          <w:lang w:val="id-ID"/>
+        </w:rPr>
+        <w:t xml:space="preserve"> :</w:t>
+      </w:r>
+    </w:p>
+    <w:p>
+      <w:pPr>
+        <w:pStyle w:val="ListParagraph"/>
+        <w:ind w:left="3600" w:hanging="2880"/>
+        <w:rPr>
+          <w:b/>
+          <w:sz w:val="24"/>
+          <w:szCs w:val="24"/>
+          <w:lang w:val="id-ID"/>
+        </w:rPr>
+      </w:pPr>
+      <w:r>
+        <w:rPr>
+          <w:sz w:val="24"/>
+          <w:szCs w:val="24"/>
+          <w:lang w:val="id-ID"/>
+        </w:rPr>
+        <w:t xml:space="preserve">Int buffer = </w:t>
+      </w:r>
+      <w:r>
+        <w:rPr>
+          <w:i/>
+          <w:sz w:val="24"/>
+          <w:szCs w:val="24"/>
+          <w:lang w:val="id-ID"/>
+        </w:rPr>
+        <w:t>variabel.</w:t>
+      </w:r>
+      <w:r>
+        <w:rPr>
+          <w:sz w:val="24"/>
+          <w:szCs w:val="24"/>
+          <w:lang w:val="id-ID"/>
+        </w:rPr>
+        <w:t>read();</w:t>
+      </w:r>
+      <w:r>
+        <w:rPr>
+          <w:sz w:val="24"/>
+          <w:szCs w:val="24"/>
+          <w:lang w:val="id-ID"/>
+        </w:rPr>
+        <w:tab/>
+      </w:r>
+      <w:r>
+        <w:rPr>
+          <w:sz w:val="24"/>
+          <w:szCs w:val="24"/>
+          <w:lang w:val="id-ID"/>
+        </w:rPr>
+        <w:tab/>
+      </w:r>
+      <w:r>
+        <w:rPr>
+          <w:b/>
+          <w:sz w:val="24"/>
+          <w:szCs w:val="24"/>
+          <w:lang w:val="id-ID"/>
+        </w:rPr>
+        <w:t>// deklarasikan dulu variabel penampung nilai  input awal</w:t>
+      </w:r>
+    </w:p>
+    <w:p>
+      <w:pPr>
+        <w:rPr>
+          <w:sz w:val="24"/>
+          <w:szCs w:val="24"/>
+          <w:lang w:val="id-ID"/>
+        </w:rPr>
+      </w:pPr>
+      <w:r>
+        <w:rPr>
+          <w:sz w:val="24"/>
+          <w:szCs w:val="24"/>
+          <w:lang w:val="id-ID"/>
+        </w:rPr>
+        <w:tab/>
+        <w:t xml:space="preserve">while( buffer != -1) ]{ </w:t>
+      </w:r>
+      <w:r>
+        <w:rPr>
+          <w:b/>
+          <w:sz w:val="24"/>
+          <w:szCs w:val="24"/>
+          <w:lang w:val="id-ID"/>
+        </w:rPr>
+        <w:t>// -1 adalah angka pada Byte Stream yang berarti kosong</w:t>
+      </w:r>
+    </w:p>
+    <w:p>
+      <w:pPr>
+        <w:rPr>
+          <w:sz w:val="24"/>
+          <w:szCs w:val="24"/>
+          <w:lang w:val="id-ID"/>
+        </w:rPr>
+      </w:pPr>
+      <w:r>
+        <w:rPr>
+          <w:sz w:val="24"/>
+          <w:szCs w:val="24"/>
+          <w:lang w:val="id-ID"/>
+        </w:rPr>
+        <w:tab/>
+      </w:r>
+      <w:r>
+        <w:rPr>
+          <w:sz w:val="24"/>
+          <w:szCs w:val="24"/>
+          <w:lang w:val="id-ID"/>
+        </w:rPr>
+        <w:tab/>
+        <w:t>System.out.print(buffer);</w:t>
+      </w:r>
+    </w:p>
+    <w:p>
+      <w:pPr>
+        <w:rPr>
+          <w:sz w:val="24"/>
+          <w:szCs w:val="24"/>
+          <w:lang w:val="id-ID"/>
+        </w:rPr>
+      </w:pPr>
+      <w:r>
+        <w:rPr>
+          <w:sz w:val="24"/>
+          <w:szCs w:val="24"/>
+          <w:lang w:val="id-ID"/>
+        </w:rPr>
+        <w:tab/>
+      </w:r>
+      <w:r>
+        <w:rPr>
+          <w:sz w:val="24"/>
+          <w:szCs w:val="24"/>
+          <w:lang w:val="id-ID"/>
+        </w:rPr>
+        <w:tab/>
+        <w:t xml:space="preserve">buffer = </w:t>
+      </w:r>
+      <w:r>
+        <w:rPr>
+          <w:i/>
+          <w:sz w:val="24"/>
+          <w:szCs w:val="24"/>
+          <w:lang w:val="id-ID"/>
+        </w:rPr>
+        <w:t>variabel</w:t>
+      </w:r>
+      <w:r>
+        <w:rPr>
+          <w:sz w:val="24"/>
+          <w:szCs w:val="24"/>
+          <w:lang w:val="id-ID"/>
+        </w:rPr>
+        <w:t>.read();</w:t>
+      </w:r>
+    </w:p>
+    <w:p>
+      <w:pPr>
+        <w:rPr>
+          <w:sz w:val="24"/>
+          <w:szCs w:val="24"/>
+          <w:lang w:val="id-ID"/>
+        </w:rPr>
+      </w:pPr>
+      <w:r>
+        <w:rPr>
+          <w:sz w:val="24"/>
+          <w:szCs w:val="24"/>
+          <w:lang w:val="id-ID"/>
+        </w:rPr>
+        <w:tab/>
+        <w:t>}</w:t>
+      </w:r>
+    </w:p>
+    <w:p>
+      <w:pPr>
+        <w:rPr>
+          <w:sz w:val="24"/>
+          <w:szCs w:val="24"/>
+          <w:lang w:val="id-ID"/>
+        </w:rPr>
+      </w:pPr>
+    </w:p>
+    <w:p>
+      <w:pPr>
+        <w:rPr>
+          <w:b/>
+          <w:sz w:val="24"/>
+          <w:szCs w:val="24"/>
+          <w:lang w:val="id-ID"/>
+        </w:rPr>
+      </w:pPr>
+      <w:r>
+        <w:rPr>
+          <w:b/>
+          <w:sz w:val="24"/>
+          <w:szCs w:val="24"/>
+          <w:lang w:val="id-ID"/>
+        </w:rPr>
+        <w:t>*Catatan : Selalu ingat untuk melakukan colse ketika sudah selesai menggunakan file input :</w:t>
+      </w:r>
+    </w:p>
+    <w:p>
+      <w:pPr>
+        <w:rPr>
+          <w:b/>
+          <w:sz w:val="24"/>
+          <w:szCs w:val="24"/>
+          <w:lang w:val="id-ID"/>
+        </w:rPr>
+      </w:pPr>
+      <w:r>
+        <w:rPr>
+          <w:b/>
+          <w:i/>
+          <w:sz w:val="24"/>
+          <w:szCs w:val="24"/>
+          <w:lang w:val="id-ID"/>
+        </w:rPr>
+        <w:t>variabel.</w:t>
+      </w:r>
+      <w:r>
+        <w:rPr>
+          <w:b/>
+          <w:sz w:val="24"/>
+          <w:szCs w:val="24"/>
+          <w:lang w:val="id-ID"/>
+        </w:rPr>
+        <w:t>close();</w:t>
+      </w:r>
+    </w:p>
+    <w:p>
+      <w:pPr>
+        <w:rPr>
+          <w:sz w:val="24"/>
+          <w:szCs w:val="24"/>
+          <w:lang w:val="id-ID"/>
+        </w:rPr>
+      </w:pPr>
+      <w:r>
+        <w:rPr>
+          <w:sz w:val="24"/>
+          <w:szCs w:val="24"/>
+          <w:lang w:val="id-ID"/>
+        </w:rPr>
+        <w:t>Selain menggunakan kode di atas, untuk close input stream dapat dilakukan pada bagian try exception, seperti ini :</w:t>
+      </w:r>
+    </w:p>
+    <w:p>
+      <w:pPr>
+        <w:rPr>
+          <w:sz w:val="24"/>
+          <w:szCs w:val="24"/>
+          <w:lang w:val="id-ID"/>
+        </w:rPr>
+      </w:pPr>
+      <w:r>
+        <w:rPr>
+          <w:b/>
+          <w:sz w:val="24"/>
+          <w:szCs w:val="24"/>
+          <w:lang w:val="id-ID"/>
+        </w:rPr>
+        <w:t>//</w:t>
+      </w:r>
+      <w:r>
+        <w:rPr>
+          <w:b/>
+          <w:sz w:val="24"/>
+          <w:szCs w:val="24"/>
+          <w:lang w:val="id-ID"/>
+        </w:rPr>
+        <w:t>deklarasikan objek input di dalam kurung try</w:t>
+      </w:r>
+    </w:p>
+    <w:p>
+      <w:pPr>
+        <w:rPr>
+          <w:sz w:val="24"/>
+          <w:szCs w:val="24"/>
+          <w:lang w:val="id-ID"/>
+        </w:rPr>
+      </w:pPr>
+      <w:r>
+        <w:rPr>
+          <w:sz w:val="24"/>
+          <w:szCs w:val="24"/>
+          <w:lang w:val="id-ID"/>
+        </w:rPr>
+        <w:t xml:space="preserve">try( FileInputStream </w:t>
+      </w:r>
+      <w:r>
+        <w:rPr>
+          <w:i/>
+          <w:sz w:val="24"/>
+          <w:szCs w:val="24"/>
+          <w:lang w:val="id-ID"/>
+        </w:rPr>
+        <w:t>variabel</w:t>
+      </w:r>
+      <w:r>
+        <w:rPr>
+          <w:sz w:val="24"/>
+          <w:szCs w:val="24"/>
+          <w:lang w:val="id-ID"/>
+        </w:rPr>
+        <w:t xml:space="preserve"> = new FileInputStream(”nama file.txt”)) {</w:t>
+      </w:r>
+    </w:p>
+    <w:p>
+      <w:pPr>
+        <w:rPr>
+          <w:sz w:val="24"/>
+          <w:szCs w:val="24"/>
+          <w:lang w:val="id-ID"/>
+        </w:rPr>
+      </w:pPr>
+      <w:r>
+        <w:rPr>
+          <w:sz w:val="24"/>
+          <w:szCs w:val="24"/>
+          <w:lang w:val="id-ID"/>
+        </w:rPr>
+        <w:t>isi tidakan dalam try atau penggunaan file input</w:t>
+      </w:r>
+    </w:p>
+    <w:p>
+      <w:pPr>
+        <w:rPr>
+          <w:sz w:val="24"/>
+          <w:szCs w:val="24"/>
+          <w:lang w:val="id-ID"/>
+        </w:rPr>
+      </w:pPr>
+      <w:r>
+        <w:rPr>
+          <w:sz w:val="24"/>
+          <w:szCs w:val="24"/>
+          <w:lang w:val="id-ID"/>
+        </w:rPr>
+        <w:t>}</w:t>
+      </w:r>
+    </w:p>
+    <w:p>
+      <w:pPr>
+        <w:rPr>
+          <w:b/>
+          <w:sz w:val="24"/>
+          <w:szCs w:val="24"/>
+          <w:lang w:val="id-ID"/>
+        </w:rPr>
+      </w:pPr>
+      <w:r>
+        <w:rPr>
+          <w:b/>
+          <w:sz w:val="24"/>
+          <w:szCs w:val="24"/>
+          <w:lang w:val="id-ID"/>
+        </w:rPr>
+        <w:t>//Dengan kodingan ini maka setelah bagian pada try selesai dilakukan maka file input akan otomatis di close.</w:t>
+      </w:r>
+    </w:p>
+    <w:p>
+      <w:pPr>
+        <w:rPr>
+          <w:sz w:val="24"/>
+          <w:szCs w:val="24"/>
+          <w:lang w:val="id-ID"/>
+        </w:rPr>
+      </w:pPr>
+      <w:r>
+        <w:rPr>
+          <w:b/>
+          <w:sz w:val="24"/>
+          <w:szCs w:val="24"/>
+          <w:lang w:val="id-ID"/>
+        </w:rPr>
+        <w:t>Jika ingin di gabungkan dengan menutup file output dapat dilakukan dengan menambahkan titik koma ( ; ) lalu tambahkan objek output. Seperti kode dibawah</w:t>
+      </w:r>
+    </w:p>
+    <w:p>
+      <w:pPr>
+        <w:rPr>
+          <w:sz w:val="24"/>
+          <w:szCs w:val="24"/>
+          <w:lang w:val="id-ID"/>
+        </w:rPr>
+      </w:pPr>
+      <w:r>
+        <w:rPr>
+          <w:sz w:val="24"/>
+          <w:szCs w:val="24"/>
+          <w:lang w:val="id-ID"/>
+        </w:rPr>
+        <w:t xml:space="preserve">try( FileInputStream </w:t>
+      </w:r>
+      <w:r>
+        <w:rPr>
+          <w:i/>
+          <w:sz w:val="24"/>
+          <w:szCs w:val="24"/>
+          <w:lang w:val="id-ID"/>
+        </w:rPr>
+        <w:t>variabel</w:t>
+      </w:r>
+      <w:r>
+        <w:rPr>
+          <w:sz w:val="24"/>
+          <w:szCs w:val="24"/>
+          <w:lang w:val="id-ID"/>
+        </w:rPr>
+        <w:t xml:space="preserve"> = new FileInputStream(”nama file.txt”)</w:t>
+      </w:r>
+      <w:r>
+        <w:rPr>
+          <w:sz w:val="24"/>
+          <w:szCs w:val="24"/>
+          <w:lang w:val="id-ID"/>
+        </w:rPr>
+        <w:t xml:space="preserve">; </w:t>
+      </w:r>
+    </w:p>
+    <w:p>
+      <w:pPr>
+        <w:ind w:firstLine="720"/>
+        <w:rPr>
+          <w:sz w:val="24"/>
+          <w:szCs w:val="24"/>
+          <w:lang w:val="id-ID"/>
+        </w:rPr>
+      </w:pPr>
+      <w:r>
+        <w:rPr>
+          <w:sz w:val="24"/>
+          <w:szCs w:val="24"/>
+          <w:lang w:val="id-ID"/>
+        </w:rPr>
+        <w:t>File</w:t>
+      </w:r>
+      <w:r>
+        <w:rPr>
+          <w:sz w:val="24"/>
+          <w:szCs w:val="24"/>
+          <w:lang w:val="id-ID"/>
+        </w:rPr>
+        <w:t>Out</w:t>
+      </w:r>
+      <w:r>
+        <w:rPr>
+          <w:sz w:val="24"/>
+          <w:szCs w:val="24"/>
+          <w:lang w:val="id-ID"/>
+        </w:rPr>
+        <w:t xml:space="preserve">putStream </w:t>
+      </w:r>
+      <w:r>
+        <w:rPr>
+          <w:i/>
+          <w:sz w:val="24"/>
+          <w:szCs w:val="24"/>
+          <w:lang w:val="id-ID"/>
+        </w:rPr>
+        <w:t>variabel</w:t>
+      </w:r>
+      <w:r>
+        <w:rPr>
+          <w:sz w:val="24"/>
+          <w:szCs w:val="24"/>
+          <w:lang w:val="id-ID"/>
+        </w:rPr>
+        <w:t xml:space="preserve"> = new FileOut</w:t>
+      </w:r>
+      <w:r>
+        <w:rPr>
+          <w:sz w:val="24"/>
+          <w:szCs w:val="24"/>
+          <w:lang w:val="id-ID"/>
+        </w:rPr>
+        <w:t>putStream(”nama file.txt”)) {</w:t>
+      </w:r>
+    </w:p>
+    <w:p>
+      <w:pPr>
+        <w:rPr>
+          <w:sz w:val="24"/>
+          <w:szCs w:val="24"/>
+          <w:lang w:val="id-ID"/>
+        </w:rPr>
+      </w:pPr>
+      <w:r>
+        <w:rPr>
+          <w:sz w:val="24"/>
+          <w:szCs w:val="24"/>
+          <w:lang w:val="id-ID"/>
+        </w:rPr>
+        <w:t>isi tidakan dalam try atau penggunaan file input</w:t>
+      </w:r>
+    </w:p>
+    <w:p>
+      <w:pPr>
+        <w:rPr>
+          <w:sz w:val="24"/>
+          <w:szCs w:val="24"/>
+          <w:lang w:val="id-ID"/>
+        </w:rPr>
+      </w:pPr>
+      <w:r>
+        <w:rPr>
+          <w:sz w:val="24"/>
+          <w:szCs w:val="24"/>
+          <w:lang w:val="id-ID"/>
+        </w:rPr>
+        <w:lastRenderedPageBreak/>
+        <w:t>}</w:t>
+      </w:r>
+    </w:p>
+    <w:p>
+      <w:pPr>
+        <w:rPr>
+          <w:b/>
+          <w:sz w:val="24"/>
+          <w:szCs w:val="24"/>
+          <w:lang w:val="id-ID"/>
+        </w:rPr>
+      </w:pPr>
+    </w:p>
+    <w:p>
+      <w:pPr>
+        <w:rPr>
+          <w:sz w:val="24"/>
+          <w:szCs w:val="24"/>
+          <w:lang w:val="id-ID"/>
+        </w:rPr>
+      </w:pPr>
+      <w:r>
+        <w:rPr>
+          <w:b/>
+          <w:sz w:val="24"/>
+          <w:szCs w:val="24"/>
+          <w:lang w:val="id-ID"/>
+        </w:rPr>
+        <w:t>Membuat file Output</w:t>
+      </w:r>
+    </w:p>
+    <w:p>
+      <w:pPr>
+        <w:pStyle w:val="ListParagraph"/>
+        <w:numPr>
+          <w:ilvl w:val="0"/>
+          <w:numId w:val="6"/>
+        </w:numPr>
+        <w:rPr>
+          <w:sz w:val="24"/>
+          <w:szCs w:val="24"/>
+          <w:lang w:val="id-ID"/>
+        </w:rPr>
+      </w:pPr>
+      <w:r>
+        <w:rPr>
+          <w:sz w:val="24"/>
+          <w:szCs w:val="24"/>
+          <w:lang w:val="id-ID"/>
+        </w:rPr>
+        <w:t>membuat file output dapat ditulis mir</w:t>
+      </w:r>
+      <w:r>
+        <w:rPr>
+          <w:sz w:val="24"/>
+          <w:szCs w:val="24"/>
+          <w:lang w:val="id-ID"/>
+        </w:rPr>
+        <w:t xml:space="preserve">ip dengan mengambil file input </w:t>
+      </w:r>
+    </w:p>
+    <w:p>
+      <w:pPr>
+        <w:pStyle w:val="ListParagraph"/>
+        <w:rPr>
+          <w:sz w:val="24"/>
+          <w:szCs w:val="24"/>
+          <w:lang w:val="id-ID"/>
+        </w:rPr>
+      </w:pPr>
+      <w:r>
+        <w:rPr>
+          <w:sz w:val="24"/>
+          <w:szCs w:val="24"/>
+          <w:lang w:val="id-ID"/>
+        </w:rPr>
+        <w:t>pertama buat objek output:</w:t>
+      </w:r>
+    </w:p>
+    <w:p>
+      <w:pPr>
+        <w:pStyle w:val="ListParagraph"/>
+        <w:rPr>
+          <w:sz w:val="24"/>
+          <w:szCs w:val="24"/>
+          <w:lang w:val="id-ID"/>
+        </w:rPr>
+      </w:pPr>
+      <w:r>
+        <w:rPr>
+          <w:i/>
+          <w:sz w:val="24"/>
+          <w:szCs w:val="24"/>
+          <w:lang w:val="id-ID"/>
+        </w:rPr>
+        <w:t>variabel</w:t>
+      </w:r>
+      <w:r>
+        <w:rPr>
+          <w:sz w:val="24"/>
+          <w:szCs w:val="24"/>
+          <w:lang w:val="id-ID"/>
+        </w:rPr>
+        <w:t xml:space="preserve"> = new FileOutputStream(”</w:t>
+      </w:r>
+      <w:r>
+        <w:rPr>
+          <w:i/>
+          <w:sz w:val="24"/>
+          <w:szCs w:val="24"/>
+          <w:lang w:val="id-ID"/>
+        </w:rPr>
+        <w:t>Nama file output.txt”</w:t>
+      </w:r>
+      <w:r>
+        <w:rPr>
+          <w:sz w:val="24"/>
+          <w:szCs w:val="24"/>
+          <w:lang w:val="id-ID"/>
+        </w:rPr>
+        <w:t>);</w:t>
+      </w:r>
+    </w:p>
+    <w:p>
+      <w:pPr>
+        <w:pStyle w:val="ListParagraph"/>
+        <w:rPr>
+          <w:sz w:val="24"/>
+          <w:szCs w:val="24"/>
+          <w:lang w:val="id-ID"/>
+        </w:rPr>
+      </w:pPr>
+    </w:p>
+    <w:p>
+      <w:pPr>
+        <w:pStyle w:val="ListParagraph"/>
+        <w:numPr>
+          <w:ilvl w:val="0"/>
+          <w:numId w:val="6"/>
+        </w:numPr>
+        <w:rPr>
+          <w:sz w:val="24"/>
+          <w:szCs w:val="24"/>
+          <w:lang w:val="id-ID"/>
+        </w:rPr>
+      </w:pPr>
+      <w:r>
+        <w:rPr>
+          <w:sz w:val="24"/>
+          <w:szCs w:val="24"/>
+          <w:lang w:val="id-ID"/>
+        </w:rPr>
+        <w:t>jika objek file output dijalankan dan tidak terdapat file output di direktori yang sama dengan program, maka saat program dijalakan akan membuat file outpu secara otomatis. Mesikupun nilai di file ouput kosong.</w:t>
+      </w:r>
+    </w:p>
+    <w:p>
+      <w:pPr>
+        <w:pStyle w:val="ListParagraph"/>
+        <w:numPr>
+          <w:ilvl w:val="0"/>
+          <w:numId w:val="6"/>
+        </w:numPr>
+        <w:rPr>
+          <w:sz w:val="24"/>
+          <w:szCs w:val="24"/>
+          <w:lang w:val="id-ID"/>
+        </w:rPr>
+      </w:pPr>
+      <w:r>
+        <w:rPr>
+          <w:sz w:val="24"/>
+          <w:szCs w:val="24"/>
+          <w:lang w:val="id-ID"/>
+        </w:rPr>
+        <w:t>Untuk memasukan data pada file output dapat dilakukan seperti ini :</w:t>
+      </w:r>
+    </w:p>
+    <w:p>
+      <w:pPr>
+        <w:pStyle w:val="ListParagraph"/>
+        <w:rPr>
+          <w:sz w:val="24"/>
+          <w:szCs w:val="24"/>
+          <w:lang w:val="id-ID"/>
+        </w:rPr>
+      </w:pPr>
+      <w:r>
+        <w:rPr>
+          <w:i/>
+          <w:sz w:val="24"/>
+          <w:szCs w:val="24"/>
+          <w:lang w:val="id-ID"/>
+        </w:rPr>
+        <w:t>variabel.</w:t>
+      </w:r>
+      <w:r>
+        <w:rPr>
+          <w:sz w:val="24"/>
+          <w:szCs w:val="24"/>
+          <w:lang w:val="id-ID"/>
+        </w:rPr>
+        <w:t>write(</w:t>
+      </w:r>
+      <w:r>
+        <w:rPr>
+          <w:i/>
+          <w:sz w:val="24"/>
+          <w:szCs w:val="24"/>
+          <w:lang w:val="id-ID"/>
+        </w:rPr>
+        <w:t>isi);</w:t>
+      </w:r>
+    </w:p>
+    <w:p>
+      <w:pPr>
+        <w:pStyle w:val="ListParagraph"/>
+        <w:rPr>
+          <w:sz w:val="24"/>
+          <w:szCs w:val="24"/>
+          <w:lang w:val="id-ID"/>
+        </w:rPr>
+      </w:pPr>
+    </w:p>
+    <w:p>
+      <w:pPr>
+        <w:pStyle w:val="ListParagraph"/>
+        <w:rPr>
+          <w:sz w:val="24"/>
+          <w:szCs w:val="24"/>
+          <w:lang w:val="id-ID"/>
+        </w:rPr>
+      </w:pPr>
+    </w:p>
+    <w:p>
+      <w:pPr>
+        <w:pStyle w:val="ListParagraph"/>
+        <w:rPr>
+          <w:sz w:val="24"/>
+          <w:szCs w:val="24"/>
+          <w:lang w:val="id-ID"/>
+        </w:rPr>
+      </w:pPr>
+    </w:p>
+    <w:p>
+      <w:pPr>
+        <w:rPr>
+          <w:sz w:val="24"/>
+          <w:szCs w:val="24"/>
+          <w:lang w:val="id-ID"/>
+        </w:rPr>
+      </w:pPr>
+      <w:r>
+        <w:rPr>
+          <w:b/>
+          <w:sz w:val="24"/>
+          <w:szCs w:val="24"/>
+          <w:lang w:val="id-ID"/>
+        </w:rPr>
+        <w:t xml:space="preserve">Mengambil input </w:t>
+      </w:r>
+      <w:r>
+        <w:rPr>
+          <w:b/>
+          <w:sz w:val="24"/>
+          <w:szCs w:val="24"/>
+          <w:lang w:val="id-ID"/>
+        </w:rPr>
+        <w:t xml:space="preserve"> dan membuat ouput </w:t>
+      </w:r>
+      <w:r>
+        <w:rPr>
+          <w:b/>
+          <w:sz w:val="24"/>
+          <w:szCs w:val="24"/>
+          <w:lang w:val="id-ID"/>
+        </w:rPr>
+        <w:t xml:space="preserve">dari File </w:t>
+      </w:r>
+      <w:r>
+        <w:rPr>
+          <w:b/>
+          <w:sz w:val="24"/>
+          <w:szCs w:val="24"/>
+          <w:lang w:val="id-ID"/>
+        </w:rPr>
+        <w:t>dengan Character Stream</w:t>
+      </w:r>
+    </w:p>
+    <w:p>
+      <w:pPr>
+        <w:rPr>
+          <w:sz w:val="24"/>
+          <w:szCs w:val="24"/>
+          <w:lang w:val="id-ID"/>
+        </w:rPr>
+      </w:pPr>
+      <w:r>
+        <w:rPr>
+          <w:sz w:val="24"/>
+          <w:szCs w:val="24"/>
+          <w:lang w:val="id-ID"/>
+        </w:rPr>
+        <w:t>Berbeda dengan cara diatas yang mengambil input menggunakan Byte stream, yang mana input yang dianbil per 8 bit sedangkan dengan cara ini mengambil input berupa karakter.</w:t>
+      </w:r>
+    </w:p>
+    <w:p>
+      <w:pPr>
+        <w:rPr>
+          <w:sz w:val="24"/>
+          <w:szCs w:val="24"/>
+          <w:lang w:val="id-ID"/>
+        </w:rPr>
+      </w:pPr>
+      <w:r>
+        <w:rPr>
+          <w:sz w:val="24"/>
+          <w:szCs w:val="24"/>
+          <w:lang w:val="id-ID"/>
+        </w:rPr>
+        <w:t>Character stream digunakan untuk file input yang mana isi di dalam file terdapat karakter yang tidak ada di dalam karakter ASCII code, contoh tulisan Jepang, tulisan cina, Arab, dll.</w:t>
+      </w:r>
+    </w:p>
+    <w:p>
+      <w:pPr>
+        <w:rPr>
+          <w:sz w:val="24"/>
+          <w:szCs w:val="24"/>
+          <w:lang w:val="id-ID"/>
+        </w:rPr>
+      </w:pPr>
+      <w:r>
+        <w:rPr>
+          <w:sz w:val="24"/>
+          <w:szCs w:val="24"/>
+          <w:lang w:val="id-ID"/>
+        </w:rPr>
+        <w:t>Cara menggunakan Character Stream :</w:t>
+      </w:r>
+    </w:p>
+    <w:p>
+      <w:pPr>
+        <w:pStyle w:val="ListParagraph"/>
+        <w:numPr>
+          <w:ilvl w:val="0"/>
+          <w:numId w:val="7"/>
+        </w:numPr>
+        <w:rPr>
+          <w:sz w:val="24"/>
+          <w:szCs w:val="24"/>
+          <w:lang w:val="id-ID"/>
+        </w:rPr>
+      </w:pPr>
+      <w:r>
+        <w:rPr>
+          <w:sz w:val="24"/>
+          <w:szCs w:val="24"/>
+          <w:lang w:val="id-ID"/>
+        </w:rPr>
+        <w:t>Pembuatan objek :</w:t>
+      </w:r>
+    </w:p>
+    <w:p>
+      <w:pPr>
+        <w:pStyle w:val="ListParagraph"/>
+        <w:rPr>
+          <w:sz w:val="24"/>
+          <w:szCs w:val="24"/>
+          <w:lang w:val="id-ID"/>
+        </w:rPr>
+      </w:pPr>
+      <w:r>
+        <w:rPr>
+          <w:sz w:val="24"/>
+          <w:szCs w:val="24"/>
+          <w:lang w:val="id-ID"/>
+        </w:rPr>
+        <w:t xml:space="preserve">FileReader </w:t>
+      </w:r>
+      <w:r>
+        <w:rPr>
+          <w:i/>
+          <w:sz w:val="24"/>
+          <w:szCs w:val="24"/>
+          <w:lang w:val="id-ID"/>
+        </w:rPr>
+        <w:t>variabel</w:t>
+      </w:r>
+      <w:r>
+        <w:rPr>
+          <w:sz w:val="24"/>
+          <w:szCs w:val="24"/>
+          <w:lang w:val="id-ID"/>
+        </w:rPr>
+        <w:t xml:space="preserve"> = new FileReader(“</w:t>
+      </w:r>
+      <w:r>
+        <w:rPr>
+          <w:i/>
+          <w:sz w:val="24"/>
+          <w:szCs w:val="24"/>
+          <w:lang w:val="id-ID"/>
+        </w:rPr>
+        <w:t>nama file.txt</w:t>
+      </w:r>
+      <w:r>
+        <w:rPr>
+          <w:sz w:val="24"/>
+          <w:szCs w:val="24"/>
+          <w:lang w:val="id-ID"/>
+        </w:rPr>
+        <w:t>”);</w:t>
+      </w:r>
+    </w:p>
+    <w:p>
+      <w:pPr>
+        <w:pStyle w:val="ListParagraph"/>
+        <w:numPr>
+          <w:ilvl w:val="0"/>
+          <w:numId w:val="7"/>
+        </w:numPr>
+        <w:rPr>
+          <w:sz w:val="24"/>
+          <w:szCs w:val="24"/>
+          <w:lang w:val="id-ID"/>
+        </w:rPr>
+      </w:pPr>
+      <w:r>
+        <w:rPr>
+          <w:sz w:val="24"/>
+          <w:szCs w:val="24"/>
+          <w:lang w:val="id-ID"/>
+        </w:rPr>
+        <w:t>Untuk menampilkan data inputnya sama caranya dengan menampilkan input dari Byte Stream.</w:t>
+      </w:r>
+    </w:p>
+    <w:p>
+      <w:pPr>
+        <w:pStyle w:val="ListParagraph"/>
+        <w:numPr>
+          <w:ilvl w:val="0"/>
+          <w:numId w:val="7"/>
+        </w:numPr>
+        <w:rPr>
+          <w:sz w:val="24"/>
+          <w:szCs w:val="24"/>
+          <w:lang w:val="id-ID"/>
+        </w:rPr>
+      </w:pPr>
+      <w:r>
+        <w:rPr>
+          <w:sz w:val="24"/>
+          <w:szCs w:val="24"/>
+          <w:lang w:val="id-ID"/>
+        </w:rPr>
+        <w:t xml:space="preserve">Untuk </w:t>
+      </w:r>
+      <w:r>
+        <w:rPr>
+          <w:b/>
+          <w:sz w:val="24"/>
+          <w:szCs w:val="24"/>
+          <w:lang w:val="id-ID"/>
+        </w:rPr>
+        <w:t>output</w:t>
+      </w:r>
+      <w:r>
+        <w:rPr>
+          <w:b/>
+          <w:sz w:val="24"/>
+          <w:szCs w:val="24"/>
+          <w:lang w:val="id-ID"/>
+        </w:rPr>
+        <w:t xml:space="preserve"> </w:t>
+      </w:r>
+      <w:r>
+        <w:rPr>
+          <w:sz w:val="24"/>
+          <w:szCs w:val="24"/>
+          <w:lang w:val="id-ID"/>
+        </w:rPr>
+        <w:t>pembuatan objek nya dilakukan dengan seperti ini :</w:t>
+      </w:r>
+    </w:p>
+    <w:p>
+      <w:pPr>
+        <w:pStyle w:val="ListParagraph"/>
+        <w:rPr>
+          <w:sz w:val="24"/>
+          <w:szCs w:val="24"/>
+          <w:lang w:val="id-ID"/>
+        </w:rPr>
+      </w:pPr>
+    </w:p>
+    <w:p>
+      <w:pPr>
+        <w:pStyle w:val="ListParagraph"/>
+        <w:rPr>
+          <w:sz w:val="24"/>
+          <w:szCs w:val="24"/>
+          <w:lang w:val="id-ID"/>
+        </w:rPr>
+      </w:pPr>
+      <w:r>
+        <w:rPr>
+          <w:sz w:val="24"/>
+          <w:szCs w:val="24"/>
+          <w:lang w:val="id-ID"/>
+        </w:rPr>
+        <w:t xml:space="preserve">FileWriter </w:t>
+      </w:r>
+      <w:r>
+        <w:rPr>
+          <w:i/>
+          <w:sz w:val="24"/>
+          <w:szCs w:val="24"/>
+          <w:lang w:val="id-ID"/>
+        </w:rPr>
+        <w:t xml:space="preserve">variabel </w:t>
+      </w:r>
+      <w:r>
+        <w:rPr>
+          <w:sz w:val="24"/>
+          <w:szCs w:val="24"/>
+          <w:lang w:val="id-ID"/>
+        </w:rPr>
+        <w:t xml:space="preserve"> = new FileWriter(“</w:t>
+      </w:r>
+      <w:r>
+        <w:rPr>
+          <w:i/>
+          <w:sz w:val="24"/>
+          <w:szCs w:val="24"/>
+          <w:lang w:val="id-ID"/>
+        </w:rPr>
+        <w:t>Nama file.txt”</w:t>
+      </w:r>
+      <w:r>
+        <w:rPr>
+          <w:sz w:val="24"/>
+          <w:szCs w:val="24"/>
+          <w:lang w:val="id-ID"/>
+        </w:rPr>
+        <w:t>);</w:t>
+      </w:r>
+      <w:bookmarkStart w:id="0" w:name="_GoBack"/>
+      <w:bookmarkEnd w:id="0"/>
     </w:p>
     <w:sectPr>
       <w:pgSz w:w="12240" w:h="15840"/>
@@ -2936,9 +5173,9 @@
 <file path=word/numbering.xml><?xml version="1.0" encoding="utf-8"?>
 <w:numbering xmlns:wpc="http://schemas.microsoft.com/office/word/2010/wordprocessingCanvas" xmlns:cx="http://schemas.microsoft.com/office/drawing/2014/chartex" xmlns:cx1="http://schemas.microsoft.com/office/drawing/2015/9/8/chartex" xmlns:mc="http://schemas.openxmlformats.org/markup-compatibility/2006" xmlns:o="urn:schemas-microsoft-com:office:office" xmlns:r="http://schemas.openxmlformats.org/officeDocument/2006/relationships" xmlns:m="http://schemas.openxmlformats.org/officeDocument/2006/math" xmlns:v="urn:schemas-microsoft-com:vml" xmlns:wp14="http://schemas.microsoft.com/office/word/2010/wordprocessingDrawing" xmlns:wp="http://schemas.openxmlformats.org/drawingml/2006/wordprocessingDrawing" xmlns:w10="urn:schemas-microsoft-com:office:word" xmlns:w="http://schemas.openxmlformats.org/wordprocessingml/2006/main" xmlns:w14="http://schemas.microsoft.com/office/word/2010/wordml" xmlns:w15="http://schemas.microsoft.com/office/word/2012/wordml" xmlns:w16se="http://schemas.microsoft.com/office/word/2015/wordml/symex" xmlns:wpg="http://schemas.microsoft.com/office/word/2010/wordprocessingGroup" xmlns:wpi="http://schemas.microsoft.com/office/word/2010/wordprocessingInk" xmlns:wne="http://schemas.microsoft.com/office/word/2006/wordml" xmlns:wps="http://schemas.microsoft.com/office/word/2010/wordprocessingShape" mc:Ignorable="w14 w15 w16se wp14">
   <w:abstractNum w:abstractNumId="0" w15:restartNumberingAfterBreak="0">
-    <w:nsid w:val="341710B0"/>
+    <w:nsid w:val="02300ECF"/>
     <w:multiLevelType w:val="hybridMultilevel"/>
-    <w:tmpl w:val="9C667B8C"/>
+    <w:tmpl w:val="D2267388"/>
     <w:lvl w:ilvl="0" w:tplc="0409000F">
       <w:start w:val="1"/>
       <w:numFmt w:val="decimal"/>
@@ -3025,9 +5262,9 @@
     </w:lvl>
   </w:abstractNum>
   <w:abstractNum w:abstractNumId="1" w15:restartNumberingAfterBreak="0">
-    <w:nsid w:val="3C3E5F38"/>
+    <w:nsid w:val="084619D2"/>
     <w:multiLevelType w:val="hybridMultilevel"/>
-    <w:tmpl w:val="54E2F4D6"/>
+    <w:tmpl w:val="AFBAEAA8"/>
     <w:lvl w:ilvl="0" w:tplc="0409000F">
       <w:start w:val="1"/>
       <w:numFmt w:val="decimal"/>
@@ -3114,9 +5351,9 @@
     </w:lvl>
   </w:abstractNum>
   <w:abstractNum w:abstractNumId="2" w15:restartNumberingAfterBreak="0">
-    <w:nsid w:val="4FB91F74"/>
+    <w:nsid w:val="33341F54"/>
     <w:multiLevelType w:val="hybridMultilevel"/>
-    <w:tmpl w:val="62D88392"/>
+    <w:tmpl w:val="C76E4370"/>
     <w:lvl w:ilvl="0" w:tplc="0409000F">
       <w:start w:val="1"/>
       <w:numFmt w:val="decimal"/>
@@ -3202,14 +5439,382 @@
       </w:pPr>
     </w:lvl>
   </w:abstractNum>
+  <w:abstractNum w:abstractNumId="3" w15:restartNumberingAfterBreak="0">
+    <w:nsid w:val="341710B0"/>
+    <w:multiLevelType w:val="hybridMultilevel"/>
+    <w:tmpl w:val="9C667B8C"/>
+    <w:lvl w:ilvl="0" w:tplc="0409000F">
+      <w:start w:val="1"/>
+      <w:numFmt w:val="decimal"/>
+      <w:lvlText w:val="%1."/>
+      <w:lvlJc w:val="left"/>
+      <w:pPr>
+        <w:ind w:left="720" w:hanging="360"/>
+      </w:pPr>
+      <w:rPr>
+        <w:rFonts w:hint="default"/>
+      </w:rPr>
+    </w:lvl>
+    <w:lvl w:ilvl="1" w:tplc="04090019" w:tentative="1">
+      <w:start w:val="1"/>
+      <w:numFmt w:val="lowerLetter"/>
+      <w:lvlText w:val="%2."/>
+      <w:lvlJc w:val="left"/>
+      <w:pPr>
+        <w:ind w:left="1440" w:hanging="360"/>
+      </w:pPr>
+    </w:lvl>
+    <w:lvl w:ilvl="2" w:tplc="0409001B" w:tentative="1">
+      <w:start w:val="1"/>
+      <w:numFmt w:val="lowerRoman"/>
+      <w:lvlText w:val="%3."/>
+      <w:lvlJc w:val="right"/>
+      <w:pPr>
+        <w:ind w:left="2160" w:hanging="180"/>
+      </w:pPr>
+    </w:lvl>
+    <w:lvl w:ilvl="3" w:tplc="0409000F" w:tentative="1">
+      <w:start w:val="1"/>
+      <w:numFmt w:val="decimal"/>
+      <w:lvlText w:val="%4."/>
+      <w:lvlJc w:val="left"/>
+      <w:pPr>
+        <w:ind w:left="2880" w:hanging="360"/>
+      </w:pPr>
+    </w:lvl>
+    <w:lvl w:ilvl="4" w:tplc="04090019" w:tentative="1">
+      <w:start w:val="1"/>
+      <w:numFmt w:val="lowerLetter"/>
+      <w:lvlText w:val="%5."/>
+      <w:lvlJc w:val="left"/>
+      <w:pPr>
+        <w:ind w:left="3600" w:hanging="360"/>
+      </w:pPr>
+    </w:lvl>
+    <w:lvl w:ilvl="5" w:tplc="0409001B" w:tentative="1">
+      <w:start w:val="1"/>
+      <w:numFmt w:val="lowerRoman"/>
+      <w:lvlText w:val="%6."/>
+      <w:lvlJc w:val="right"/>
+      <w:pPr>
+        <w:ind w:left="4320" w:hanging="180"/>
+      </w:pPr>
+    </w:lvl>
+    <w:lvl w:ilvl="6" w:tplc="0409000F" w:tentative="1">
+      <w:start w:val="1"/>
+      <w:numFmt w:val="decimal"/>
+      <w:lvlText w:val="%7."/>
+      <w:lvlJc w:val="left"/>
+      <w:pPr>
+        <w:ind w:left="5040" w:hanging="360"/>
+      </w:pPr>
+    </w:lvl>
+    <w:lvl w:ilvl="7" w:tplc="04090019" w:tentative="1">
+      <w:start w:val="1"/>
+      <w:numFmt w:val="lowerLetter"/>
+      <w:lvlText w:val="%8."/>
+      <w:lvlJc w:val="left"/>
+      <w:pPr>
+        <w:ind w:left="5760" w:hanging="360"/>
+      </w:pPr>
+    </w:lvl>
+    <w:lvl w:ilvl="8" w:tplc="0409001B" w:tentative="1">
+      <w:start w:val="1"/>
+      <w:numFmt w:val="lowerRoman"/>
+      <w:lvlText w:val="%9."/>
+      <w:lvlJc w:val="right"/>
+      <w:pPr>
+        <w:ind w:left="6480" w:hanging="180"/>
+      </w:pPr>
+    </w:lvl>
+  </w:abstractNum>
+  <w:abstractNum w:abstractNumId="4" w15:restartNumberingAfterBreak="0">
+    <w:nsid w:val="3C3E5F38"/>
+    <w:multiLevelType w:val="hybridMultilevel"/>
+    <w:tmpl w:val="54E2F4D6"/>
+    <w:lvl w:ilvl="0" w:tplc="0409000F">
+      <w:start w:val="1"/>
+      <w:numFmt w:val="decimal"/>
+      <w:lvlText w:val="%1."/>
+      <w:lvlJc w:val="left"/>
+      <w:pPr>
+        <w:ind w:left="720" w:hanging="360"/>
+      </w:pPr>
+      <w:rPr>
+        <w:rFonts w:hint="default"/>
+      </w:rPr>
+    </w:lvl>
+    <w:lvl w:ilvl="1" w:tplc="04090019" w:tentative="1">
+      <w:start w:val="1"/>
+      <w:numFmt w:val="lowerLetter"/>
+      <w:lvlText w:val="%2."/>
+      <w:lvlJc w:val="left"/>
+      <w:pPr>
+        <w:ind w:left="1440" w:hanging="360"/>
+      </w:pPr>
+    </w:lvl>
+    <w:lvl w:ilvl="2" w:tplc="0409001B" w:tentative="1">
+      <w:start w:val="1"/>
+      <w:numFmt w:val="lowerRoman"/>
+      <w:lvlText w:val="%3."/>
+      <w:lvlJc w:val="right"/>
+      <w:pPr>
+        <w:ind w:left="2160" w:hanging="180"/>
+      </w:pPr>
+    </w:lvl>
+    <w:lvl w:ilvl="3" w:tplc="0409000F" w:tentative="1">
+      <w:start w:val="1"/>
+      <w:numFmt w:val="decimal"/>
+      <w:lvlText w:val="%4."/>
+      <w:lvlJc w:val="left"/>
+      <w:pPr>
+        <w:ind w:left="2880" w:hanging="360"/>
+      </w:pPr>
+    </w:lvl>
+    <w:lvl w:ilvl="4" w:tplc="04090019" w:tentative="1">
+      <w:start w:val="1"/>
+      <w:numFmt w:val="lowerLetter"/>
+      <w:lvlText w:val="%5."/>
+      <w:lvlJc w:val="left"/>
+      <w:pPr>
+        <w:ind w:left="3600" w:hanging="360"/>
+      </w:pPr>
+    </w:lvl>
+    <w:lvl w:ilvl="5" w:tplc="0409001B" w:tentative="1">
+      <w:start w:val="1"/>
+      <w:numFmt w:val="lowerRoman"/>
+      <w:lvlText w:val="%6."/>
+      <w:lvlJc w:val="right"/>
+      <w:pPr>
+        <w:ind w:left="4320" w:hanging="180"/>
+      </w:pPr>
+    </w:lvl>
+    <w:lvl w:ilvl="6" w:tplc="0409000F" w:tentative="1">
+      <w:start w:val="1"/>
+      <w:numFmt w:val="decimal"/>
+      <w:lvlText w:val="%7."/>
+      <w:lvlJc w:val="left"/>
+      <w:pPr>
+        <w:ind w:left="5040" w:hanging="360"/>
+      </w:pPr>
+    </w:lvl>
+    <w:lvl w:ilvl="7" w:tplc="04090019" w:tentative="1">
+      <w:start w:val="1"/>
+      <w:numFmt w:val="lowerLetter"/>
+      <w:lvlText w:val="%8."/>
+      <w:lvlJc w:val="left"/>
+      <w:pPr>
+        <w:ind w:left="5760" w:hanging="360"/>
+      </w:pPr>
+    </w:lvl>
+    <w:lvl w:ilvl="8" w:tplc="0409001B" w:tentative="1">
+      <w:start w:val="1"/>
+      <w:numFmt w:val="lowerRoman"/>
+      <w:lvlText w:val="%9."/>
+      <w:lvlJc w:val="right"/>
+      <w:pPr>
+        <w:ind w:left="6480" w:hanging="180"/>
+      </w:pPr>
+    </w:lvl>
+  </w:abstractNum>
+  <w:abstractNum w:abstractNumId="5" w15:restartNumberingAfterBreak="0">
+    <w:nsid w:val="46195F88"/>
+    <w:multiLevelType w:val="hybridMultilevel"/>
+    <w:tmpl w:val="E0C6CA00"/>
+    <w:lvl w:ilvl="0" w:tplc="0409000F">
+      <w:start w:val="1"/>
+      <w:numFmt w:val="decimal"/>
+      <w:lvlText w:val="%1."/>
+      <w:lvlJc w:val="left"/>
+      <w:pPr>
+        <w:ind w:left="720" w:hanging="360"/>
+      </w:pPr>
+      <w:rPr>
+        <w:rFonts w:hint="default"/>
+      </w:rPr>
+    </w:lvl>
+    <w:lvl w:ilvl="1" w:tplc="04090019">
+      <w:start w:val="1"/>
+      <w:numFmt w:val="lowerLetter"/>
+      <w:lvlText w:val="%2."/>
+      <w:lvlJc w:val="left"/>
+      <w:pPr>
+        <w:ind w:left="1440" w:hanging="360"/>
+      </w:pPr>
+    </w:lvl>
+    <w:lvl w:ilvl="2" w:tplc="0409001B" w:tentative="1">
+      <w:start w:val="1"/>
+      <w:numFmt w:val="lowerRoman"/>
+      <w:lvlText w:val="%3."/>
+      <w:lvlJc w:val="right"/>
+      <w:pPr>
+        <w:ind w:left="2160" w:hanging="180"/>
+      </w:pPr>
+    </w:lvl>
+    <w:lvl w:ilvl="3" w:tplc="0409000F" w:tentative="1">
+      <w:start w:val="1"/>
+      <w:numFmt w:val="decimal"/>
+      <w:lvlText w:val="%4."/>
+      <w:lvlJc w:val="left"/>
+      <w:pPr>
+        <w:ind w:left="2880" w:hanging="360"/>
+      </w:pPr>
+    </w:lvl>
+    <w:lvl w:ilvl="4" w:tplc="04090019" w:tentative="1">
+      <w:start w:val="1"/>
+      <w:numFmt w:val="lowerLetter"/>
+      <w:lvlText w:val="%5."/>
+      <w:lvlJc w:val="left"/>
+      <w:pPr>
+        <w:ind w:left="3600" w:hanging="360"/>
+      </w:pPr>
+    </w:lvl>
+    <w:lvl w:ilvl="5" w:tplc="0409001B" w:tentative="1">
+      <w:start w:val="1"/>
+      <w:numFmt w:val="lowerRoman"/>
+      <w:lvlText w:val="%6."/>
+      <w:lvlJc w:val="right"/>
+      <w:pPr>
+        <w:ind w:left="4320" w:hanging="180"/>
+      </w:pPr>
+    </w:lvl>
+    <w:lvl w:ilvl="6" w:tplc="0409000F" w:tentative="1">
+      <w:start w:val="1"/>
+      <w:numFmt w:val="decimal"/>
+      <w:lvlText w:val="%7."/>
+      <w:lvlJc w:val="left"/>
+      <w:pPr>
+        <w:ind w:left="5040" w:hanging="360"/>
+      </w:pPr>
+    </w:lvl>
+    <w:lvl w:ilvl="7" w:tplc="04090019" w:tentative="1">
+      <w:start w:val="1"/>
+      <w:numFmt w:val="lowerLetter"/>
+      <w:lvlText w:val="%8."/>
+      <w:lvlJc w:val="left"/>
+      <w:pPr>
+        <w:ind w:left="5760" w:hanging="360"/>
+      </w:pPr>
+    </w:lvl>
+    <w:lvl w:ilvl="8" w:tplc="0409001B" w:tentative="1">
+      <w:start w:val="1"/>
+      <w:numFmt w:val="lowerRoman"/>
+      <w:lvlText w:val="%9."/>
+      <w:lvlJc w:val="right"/>
+      <w:pPr>
+        <w:ind w:left="6480" w:hanging="180"/>
+      </w:pPr>
+    </w:lvl>
+  </w:abstractNum>
+  <w:abstractNum w:abstractNumId="6" w15:restartNumberingAfterBreak="0">
+    <w:nsid w:val="4FB91F74"/>
+    <w:multiLevelType w:val="hybridMultilevel"/>
+    <w:tmpl w:val="62D88392"/>
+    <w:lvl w:ilvl="0" w:tplc="0409000F">
+      <w:start w:val="1"/>
+      <w:numFmt w:val="decimal"/>
+      <w:lvlText w:val="%1."/>
+      <w:lvlJc w:val="left"/>
+      <w:pPr>
+        <w:ind w:left="720" w:hanging="360"/>
+      </w:pPr>
+      <w:rPr>
+        <w:rFonts w:hint="default"/>
+      </w:rPr>
+    </w:lvl>
+    <w:lvl w:ilvl="1" w:tplc="04090019" w:tentative="1">
+      <w:start w:val="1"/>
+      <w:numFmt w:val="lowerLetter"/>
+      <w:lvlText w:val="%2."/>
+      <w:lvlJc w:val="left"/>
+      <w:pPr>
+        <w:ind w:left="1440" w:hanging="360"/>
+      </w:pPr>
+    </w:lvl>
+    <w:lvl w:ilvl="2" w:tplc="0409001B" w:tentative="1">
+      <w:start w:val="1"/>
+      <w:numFmt w:val="lowerRoman"/>
+      <w:lvlText w:val="%3."/>
+      <w:lvlJc w:val="right"/>
+      <w:pPr>
+        <w:ind w:left="2160" w:hanging="180"/>
+      </w:pPr>
+    </w:lvl>
+    <w:lvl w:ilvl="3" w:tplc="0409000F" w:tentative="1">
+      <w:start w:val="1"/>
+      <w:numFmt w:val="decimal"/>
+      <w:lvlText w:val="%4."/>
+      <w:lvlJc w:val="left"/>
+      <w:pPr>
+        <w:ind w:left="2880" w:hanging="360"/>
+      </w:pPr>
+    </w:lvl>
+    <w:lvl w:ilvl="4" w:tplc="04090019" w:tentative="1">
+      <w:start w:val="1"/>
+      <w:numFmt w:val="lowerLetter"/>
+      <w:lvlText w:val="%5."/>
+      <w:lvlJc w:val="left"/>
+      <w:pPr>
+        <w:ind w:left="3600" w:hanging="360"/>
+      </w:pPr>
+    </w:lvl>
+    <w:lvl w:ilvl="5" w:tplc="0409001B" w:tentative="1">
+      <w:start w:val="1"/>
+      <w:numFmt w:val="lowerRoman"/>
+      <w:lvlText w:val="%6."/>
+      <w:lvlJc w:val="right"/>
+      <w:pPr>
+        <w:ind w:left="4320" w:hanging="180"/>
+      </w:pPr>
+    </w:lvl>
+    <w:lvl w:ilvl="6" w:tplc="0409000F" w:tentative="1">
+      <w:start w:val="1"/>
+      <w:numFmt w:val="decimal"/>
+      <w:lvlText w:val="%7."/>
+      <w:lvlJc w:val="left"/>
+      <w:pPr>
+        <w:ind w:left="5040" w:hanging="360"/>
+      </w:pPr>
+    </w:lvl>
+    <w:lvl w:ilvl="7" w:tplc="04090019" w:tentative="1">
+      <w:start w:val="1"/>
+      <w:numFmt w:val="lowerLetter"/>
+      <w:lvlText w:val="%8."/>
+      <w:lvlJc w:val="left"/>
+      <w:pPr>
+        <w:ind w:left="5760" w:hanging="360"/>
+      </w:pPr>
+    </w:lvl>
+    <w:lvl w:ilvl="8" w:tplc="0409001B" w:tentative="1">
+      <w:start w:val="1"/>
+      <w:numFmt w:val="lowerRoman"/>
+      <w:lvlText w:val="%9."/>
+      <w:lvlJc w:val="right"/>
+      <w:pPr>
+        <w:ind w:left="6480" w:hanging="180"/>
+      </w:pPr>
+    </w:lvl>
+  </w:abstractNum>
   <w:num w:numId="1">
+    <w:abstractNumId w:val="6"/>
+  </w:num>
+  <w:num w:numId="2">
+    <w:abstractNumId w:val="3"/>
+  </w:num>
+  <w:num w:numId="3">
+    <w:abstractNumId w:val="4"/>
+  </w:num>
+  <w:num w:numId="4">
     <w:abstractNumId w:val="2"/>
   </w:num>
-  <w:num w:numId="2">
+  <w:num w:numId="5">
+    <w:abstractNumId w:val="5"/>
+  </w:num>
+  <w:num w:numId="6">
+    <w:abstractNumId w:val="1"/>
+  </w:num>
+  <w:num w:numId="7">
     <w:abstractNumId w:val="0"/>
-  </w:num>
-  <w:num w:numId="3">
-    <w:abstractNumId w:val="1"/>
   </w:num>
 </w:numbering>
 </file>

</xml_diff>